<commit_message>
Atualização de trabalho 17/01/2017
</commit_message>
<xml_diff>
--- a/Documentação/Documento do Análise.docx
+++ b/Documentação/Documento do Análise.docx
@@ -3235,725 +3235,1483 @@
         </w:numPr>
       </w:pPr>
       <w:r>
-        <w:t>Tela</w:t>
+        <w:t>Objetos da Aplicação</w:t>
       </w:r>
     </w:p>
     <w:p/>
+    <w:p>
+      <w:pPr>
+        <w:pStyle w:val="PargrafodaLista"/>
+        <w:numPr>
+          <w:ilvl w:val="0"/>
+          <w:numId w:val="5"/>
+        </w:numPr>
+        <w:rPr>
+          <w:b/>
+        </w:rPr>
+      </w:pPr>
+      <w:proofErr w:type="spellStart"/>
+      <w:r>
+        <w:rPr>
+          <w:b/>
+        </w:rPr>
+        <w:t>XObjects</w:t>
+      </w:r>
+      <w:proofErr w:type="spellEnd"/>
+    </w:p>
+    <w:p>
+      <w:pPr>
+        <w:rPr>
+          <w:b/>
+        </w:rPr>
+      </w:pPr>
+      <w:proofErr w:type="spellStart"/>
+      <w:r>
+        <w:rPr>
+          <w:b/>
+        </w:rPr>
+        <w:t>XOBalcaoQuente</w:t>
+      </w:r>
+      <w:proofErr w:type="spellEnd"/>
+    </w:p>
+    <w:p>
+      <w:r>
+        <w:rPr>
+          <w:b/>
+        </w:rPr>
+        <w:t>Propriedades</w:t>
+      </w:r>
+      <w:r>
+        <w:t>:</w:t>
+      </w:r>
+    </w:p>
+    <w:tbl>
+      <w:tblPr>
+        <w:tblStyle w:val="Tabelacomgrade"/>
+        <w:tblW w:w="0" w:type="auto"/>
+        <w:tblLook w:val="04A0" w:firstRow="1" w:lastRow="0" w:firstColumn="1" w:lastColumn="0" w:noHBand="0" w:noVBand="1"/>
+      </w:tblPr>
+      <w:tblGrid>
+        <w:gridCol w:w="2859"/>
+        <w:gridCol w:w="964"/>
+        <w:gridCol w:w="4671"/>
+      </w:tblGrid>
+      <w:tr>
+        <w:tc>
+          <w:tcPr>
+            <w:tcW w:w="2859" w:type="dxa"/>
+          </w:tcPr>
+          <w:p>
+            <w:r>
+              <w:t>Nome</w:t>
+            </w:r>
+          </w:p>
+        </w:tc>
+        <w:tc>
+          <w:tcPr>
+            <w:tcW w:w="964" w:type="dxa"/>
+          </w:tcPr>
+          <w:p>
+            <w:r>
+              <w:t>Tipo</w:t>
+            </w:r>
+          </w:p>
+        </w:tc>
+        <w:tc>
+          <w:tcPr>
+            <w:tcW w:w="4671" w:type="dxa"/>
+          </w:tcPr>
+          <w:p>
+            <w:r>
+              <w:t>Texto de Ajuda</w:t>
+            </w:r>
+          </w:p>
+        </w:tc>
+      </w:tr>
+      <w:tr>
+        <w:tc>
+          <w:tcPr>
+            <w:tcW w:w="2859" w:type="dxa"/>
+          </w:tcPr>
+          <w:p>
+            <w:proofErr w:type="spellStart"/>
+            <w:r>
+              <w:t>XOTempInterna</w:t>
+            </w:r>
+            <w:proofErr w:type="spellEnd"/>
+          </w:p>
+        </w:tc>
+        <w:tc>
+          <w:tcPr>
+            <w:tcW w:w="964" w:type="dxa"/>
+          </w:tcPr>
+          <w:p>
+            <w:r>
+              <w:t>Double</w:t>
+            </w:r>
+          </w:p>
+        </w:tc>
+        <w:tc>
+          <w:tcPr>
+            <w:tcW w:w="4671" w:type="dxa"/>
+          </w:tcPr>
+          <w:p>
+            <w:r>
+              <w:t>Temperatura Interna do balcão</w:t>
+            </w:r>
+          </w:p>
+        </w:tc>
+      </w:tr>
+      <w:tr>
+        <w:tc>
+          <w:tcPr>
+            <w:tcW w:w="2859" w:type="dxa"/>
+          </w:tcPr>
+          <w:p>
+            <w:proofErr w:type="spellStart"/>
+            <w:r>
+              <w:t>XOSetPointTempInterna</w:t>
+            </w:r>
+            <w:proofErr w:type="spellEnd"/>
+          </w:p>
+        </w:tc>
+        <w:tc>
+          <w:tcPr>
+            <w:tcW w:w="964" w:type="dxa"/>
+          </w:tcPr>
+          <w:p>
+            <w:r>
+              <w:t>Double</w:t>
+            </w:r>
+          </w:p>
+        </w:tc>
+        <w:tc>
+          <w:tcPr>
+            <w:tcW w:w="4671" w:type="dxa"/>
+          </w:tcPr>
+          <w:p>
+            <w:r>
+              <w:t>Set Point Temperatura Interna</w:t>
+            </w:r>
+          </w:p>
+        </w:tc>
+      </w:tr>
+      <w:tr>
+        <w:tc>
+          <w:tcPr>
+            <w:tcW w:w="2859" w:type="dxa"/>
+          </w:tcPr>
+          <w:p>
+            <w:proofErr w:type="spellStart"/>
+            <w:r>
+              <w:t>XOSetPointAlarmeTempAlta</w:t>
+            </w:r>
+            <w:proofErr w:type="spellEnd"/>
+          </w:p>
+        </w:tc>
+        <w:tc>
+          <w:tcPr>
+            <w:tcW w:w="964" w:type="dxa"/>
+          </w:tcPr>
+          <w:p>
+            <w:r>
+              <w:t>Double</w:t>
+            </w:r>
+          </w:p>
+        </w:tc>
+        <w:tc>
+          <w:tcPr>
+            <w:tcW w:w="4671" w:type="dxa"/>
+          </w:tcPr>
+          <w:p>
+            <w:r>
+              <w:t>Set Point alarme para Temperatura Interna Alta</w:t>
+            </w:r>
+          </w:p>
+        </w:tc>
+      </w:tr>
+      <w:tr>
+        <w:tc>
+          <w:tcPr>
+            <w:tcW w:w="2859" w:type="dxa"/>
+          </w:tcPr>
+          <w:p>
+            <w:proofErr w:type="spellStart"/>
+            <w:r>
+              <w:t>XOSetPointAlarmeTempBaixa</w:t>
+            </w:r>
+            <w:proofErr w:type="spellEnd"/>
+          </w:p>
+        </w:tc>
+        <w:tc>
+          <w:tcPr>
+            <w:tcW w:w="964" w:type="dxa"/>
+          </w:tcPr>
+          <w:p>
+            <w:r>
+              <w:t>Double</w:t>
+            </w:r>
+          </w:p>
+        </w:tc>
+        <w:tc>
+          <w:tcPr>
+            <w:tcW w:w="4671" w:type="dxa"/>
+          </w:tcPr>
+          <w:p>
+            <w:r>
+              <w:t>Set Point alarme para Temperatura Interna Baixa</w:t>
+            </w:r>
+          </w:p>
+        </w:tc>
+      </w:tr>
+    </w:tbl>
+    <w:p/>
+    <w:p/>
+    <w:p>
+      <w:pPr>
+        <w:rPr>
+          <w:b/>
+        </w:rPr>
+      </w:pPr>
+      <w:proofErr w:type="spellStart"/>
+      <w:r>
+        <w:rPr>
+          <w:b/>
+        </w:rPr>
+        <w:t>XOConfigAvancado</w:t>
+      </w:r>
+      <w:proofErr w:type="spellEnd"/>
+    </w:p>
+    <w:tbl>
+      <w:tblPr>
+        <w:tblStyle w:val="Tabelacomgrade"/>
+        <w:tblW w:w="0" w:type="auto"/>
+        <w:tblLook w:val="04A0" w:firstRow="1" w:lastRow="0" w:firstColumn="1" w:lastColumn="0" w:noHBand="0" w:noVBand="1"/>
+      </w:tblPr>
+      <w:tblGrid>
+        <w:gridCol w:w="2859"/>
+        <w:gridCol w:w="964"/>
+        <w:gridCol w:w="4671"/>
+      </w:tblGrid>
+      <w:tr>
+        <w:tc>
+          <w:tcPr>
+            <w:tcW w:w="2859" w:type="dxa"/>
+          </w:tcPr>
+          <w:p>
+            <w:r>
+              <w:t>Nome</w:t>
+            </w:r>
+          </w:p>
+        </w:tc>
+        <w:tc>
+          <w:tcPr>
+            <w:tcW w:w="964" w:type="dxa"/>
+          </w:tcPr>
+          <w:p>
+            <w:r>
+              <w:t>Tipo</w:t>
+            </w:r>
+          </w:p>
+        </w:tc>
+        <w:tc>
+          <w:tcPr>
+            <w:tcW w:w="4671" w:type="dxa"/>
+          </w:tcPr>
+          <w:p>
+            <w:r>
+              <w:t>Texto de Ajuda</w:t>
+            </w:r>
+          </w:p>
+        </w:tc>
+      </w:tr>
+      <w:tr>
+        <w:tc>
+          <w:tcPr>
+            <w:tcW w:w="2859" w:type="dxa"/>
+          </w:tcPr>
+          <w:p>
+            <w:proofErr w:type="spellStart"/>
+            <w:r>
+              <w:t>XOTempInterna</w:t>
+            </w:r>
+            <w:proofErr w:type="spellEnd"/>
+          </w:p>
+        </w:tc>
+        <w:tc>
+          <w:tcPr>
+            <w:tcW w:w="964" w:type="dxa"/>
+          </w:tcPr>
+          <w:p>
+            <w:r>
+              <w:t>Double</w:t>
+            </w:r>
+          </w:p>
+        </w:tc>
+        <w:tc>
+          <w:tcPr>
+            <w:tcW w:w="4671" w:type="dxa"/>
+          </w:tcPr>
+          <w:p>
+            <w:r>
+              <w:t>Temperatura Interna do balcão</w:t>
+            </w:r>
+          </w:p>
+        </w:tc>
+      </w:tr>
+      <w:tr>
+        <w:tc>
+          <w:tcPr>
+            <w:tcW w:w="2859" w:type="dxa"/>
+          </w:tcPr>
+          <w:p>
+            <w:proofErr w:type="spellStart"/>
+            <w:r>
+              <w:t>XOSetPointTempInterna</w:t>
+            </w:r>
+            <w:proofErr w:type="spellEnd"/>
+          </w:p>
+        </w:tc>
+        <w:tc>
+          <w:tcPr>
+            <w:tcW w:w="964" w:type="dxa"/>
+          </w:tcPr>
+          <w:p>
+            <w:r>
+              <w:t>Double</w:t>
+            </w:r>
+          </w:p>
+        </w:tc>
+        <w:tc>
+          <w:tcPr>
+            <w:tcW w:w="4671" w:type="dxa"/>
+          </w:tcPr>
+          <w:p>
+            <w:r>
+              <w:t>Set Point Temperatura Interna</w:t>
+            </w:r>
+          </w:p>
+        </w:tc>
+      </w:tr>
+      <w:tr>
+        <w:tc>
+          <w:tcPr>
+            <w:tcW w:w="2859" w:type="dxa"/>
+          </w:tcPr>
+          <w:p>
+            <w:proofErr w:type="spellStart"/>
+            <w:r>
+              <w:t>XOSetPointAlarmeTempAlta</w:t>
+            </w:r>
+            <w:proofErr w:type="spellEnd"/>
+          </w:p>
+        </w:tc>
+        <w:tc>
+          <w:tcPr>
+            <w:tcW w:w="964" w:type="dxa"/>
+          </w:tcPr>
+          <w:p>
+            <w:r>
+              <w:t>Double</w:t>
+            </w:r>
+          </w:p>
+        </w:tc>
+        <w:tc>
+          <w:tcPr>
+            <w:tcW w:w="4671" w:type="dxa"/>
+          </w:tcPr>
+          <w:p>
+            <w:r>
+              <w:t>Set Point alarme para Temperatura Interna Alta</w:t>
+            </w:r>
+          </w:p>
+        </w:tc>
+      </w:tr>
+      <w:tr>
+        <w:tc>
+          <w:tcPr>
+            <w:tcW w:w="2859" w:type="dxa"/>
+          </w:tcPr>
+          <w:p>
+            <w:proofErr w:type="spellStart"/>
+            <w:r>
+              <w:t>XOSetPointAlarmeTempBaixa</w:t>
+            </w:r>
+            <w:proofErr w:type="spellEnd"/>
+          </w:p>
+        </w:tc>
+        <w:tc>
+          <w:tcPr>
+            <w:tcW w:w="964" w:type="dxa"/>
+          </w:tcPr>
+          <w:p>
+            <w:r>
+              <w:t>Double</w:t>
+            </w:r>
+          </w:p>
+        </w:tc>
+        <w:tc>
+          <w:tcPr>
+            <w:tcW w:w="4671" w:type="dxa"/>
+          </w:tcPr>
+          <w:p>
+            <w:r>
+              <w:t>Set Point alarme para Temperatura Interna Baixa</w:t>
+            </w:r>
+          </w:p>
+        </w:tc>
+      </w:tr>
+    </w:tbl>
     <w:p>
       <w:bookmarkStart w:id="10" w:name="_GoBack"/>
       <w:bookmarkEnd w:id="10"/>
+    </w:p>
+    <w:p/>
+    <w:p/>
+    <w:p/>
+    <w:p/>
+    <w:p/>
+    <w:p/>
+    <w:p/>
+    <w:p/>
+    <w:p/>
+    <w:p/>
+    <w:p/>
+    <w:p/>
+    <w:p/>
+    <w:p/>
+    <w:p/>
+    <w:p/>
+    <w:p/>
+    <w:p/>
+    <w:p>
+      <w:pPr>
+        <w:pStyle w:val="PargrafodaLista"/>
+        <w:numPr>
+          <w:ilvl w:val="0"/>
+          <w:numId w:val="5"/>
+        </w:numPr>
+        <w:rPr>
+          <w:b/>
+        </w:rPr>
+      </w:pPr>
+      <w:proofErr w:type="spellStart"/>
+      <w:r>
+        <w:rPr>
+          <w:b/>
+        </w:rPr>
+        <w:t>XControl</w:t>
+      </w:r>
+      <w:proofErr w:type="spellEnd"/>
+    </w:p>
+    <w:p>
+      <w:pPr>
+        <w:rPr>
+          <w:b/>
+        </w:rPr>
+      </w:pPr>
+      <w:proofErr w:type="spellStart"/>
+      <w:r>
+        <w:rPr>
+          <w:b/>
+        </w:rPr>
+        <w:t>XCBalcaoQuente</w:t>
+      </w:r>
+      <w:proofErr w:type="spellEnd"/>
+    </w:p>
+    <w:p>
+      <w:pPr>
+        <w:rPr>
+          <w:b/>
+        </w:rPr>
+      </w:pPr>
+      <w:r>
+        <w:rPr>
+          <w:b/>
+        </w:rPr>
+        <w:t>Tela:</w:t>
+      </w:r>
+    </w:p>
+    <w:p>
       <w:r>
         <w:rPr>
           <w:noProof/>
           <w:lang w:eastAsia="pt-BR"/>
         </w:rPr>
-        <mc:AlternateContent>
-          <mc:Choice Requires="wps">
-            <w:drawing>
-              <wp:anchor distT="0" distB="0" distL="114300" distR="114300" simplePos="0" relativeHeight="251671552" behindDoc="0" locked="0" layoutInCell="1" allowOverlap="1" wp14:anchorId="34C1490C" wp14:editId="761C21AE">
-                <wp:simplePos x="0" y="0"/>
-                <wp:positionH relativeFrom="column">
-                  <wp:posOffset>2874645</wp:posOffset>
-                </wp:positionH>
-                <wp:positionV relativeFrom="paragraph">
-                  <wp:posOffset>892810</wp:posOffset>
-                </wp:positionV>
-                <wp:extent cx="1089660" cy="2316480"/>
-                <wp:effectExtent l="0" t="0" r="15240" b="26670"/>
-                <wp:wrapNone/>
-                <wp:docPr id="16" name="Retângulo 16"/>
-                <wp:cNvGraphicFramePr/>
-                <a:graphic xmlns:a="http://schemas.openxmlformats.org/drawingml/2006/main">
-                  <a:graphicData uri="http://schemas.microsoft.com/office/word/2010/wordprocessingShape">
-                    <wps:wsp>
-                      <wps:cNvSpPr/>
-                      <wps:spPr>
-                        <a:xfrm>
-                          <a:off x="0" y="0"/>
-                          <a:ext cx="1089660" cy="2316480"/>
-                        </a:xfrm>
-                        <a:prstGeom prst="rect">
-                          <a:avLst/>
-                        </a:prstGeom>
-                      </wps:spPr>
-                      <wps:style>
-                        <a:lnRef idx="1">
-                          <a:schemeClr val="dk1"/>
-                        </a:lnRef>
-                        <a:fillRef idx="2">
-                          <a:schemeClr val="dk1"/>
-                        </a:fillRef>
-                        <a:effectRef idx="1">
-                          <a:schemeClr val="dk1"/>
-                        </a:effectRef>
-                        <a:fontRef idx="minor">
-                          <a:schemeClr val="dk1"/>
-                        </a:fontRef>
-                      </wps:style>
-                      <wps:bodyPr rot="0" spcFirstLastPara="0" vertOverflow="overflow" horzOverflow="overflow" vert="horz" wrap="square" lIns="91440" tIns="45720" rIns="91440" bIns="45720" numCol="1" spcCol="0" rtlCol="0" fromWordArt="0" anchor="ctr" anchorCtr="0" forceAA="0" compatLnSpc="1">
-                        <a:prstTxWarp prst="textNoShape">
-                          <a:avLst/>
-                        </a:prstTxWarp>
-                        <a:noAutofit/>
-                      </wps:bodyPr>
-                    </wps:wsp>
-                  </a:graphicData>
-                </a:graphic>
-                <wp14:sizeRelV relativeFrom="margin">
-                  <wp14:pctHeight>0</wp14:pctHeight>
-                </wp14:sizeRelV>
-              </wp:anchor>
-            </w:drawing>
-          </mc:Choice>
-          <mc:Fallback>
-            <w:pict>
-              <v:rect w14:anchorId="20211A24" id="Retângulo 16" o:spid="_x0000_s1026" style="position:absolute;margin-left:226.35pt;margin-top:70.3pt;width:85.8pt;height:182.4pt;z-index:251671552;visibility:visible;mso-wrap-style:square;mso-height-percent:0;mso-wrap-distance-left:9pt;mso-wrap-distance-top:0;mso-wrap-distance-right:9pt;mso-wrap-distance-bottom:0;mso-position-horizontal:absolute;mso-position-horizontal-relative:text;mso-position-vertical:absolute;mso-position-vertical-relative:text;mso-height-percent:0;mso-height-relative:margin;v-text-anchor:middle" o:gfxdata="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" fillcolor="#555 [2160]" strokecolor="black [3200]" strokeweight=".5pt">
-                <v:fill color2="#313131 [2608]" rotate="t" colors="0 #9b9b9b;.5 #8e8e8e;1 #797979" focus="100%" type="gradient">
-                  <o:fill v:ext="view" type="gradientUnscaled"/>
-                </v:fill>
-              </v:rect>
-            </w:pict>
-          </mc:Fallback>
-        </mc:AlternateContent>
-      </w:r>
-      <w:r>
+        <w:drawing>
+          <wp:inline distT="0" distB="0" distL="0" distR="0" wp14:anchorId="266C2472" wp14:editId="42E4322F">
+            <wp:extent cx="3386667" cy="4505341"/>
+            <wp:effectExtent l="0" t="0" r="4445" b="0"/>
+            <wp:docPr id="1" name="Imagem 1"/>
+            <wp:cNvGraphicFramePr>
+              <a:graphicFrameLocks xmlns:a="http://schemas.openxmlformats.org/drawingml/2006/main" noChangeAspect="1"/>
+            </wp:cNvGraphicFramePr>
+            <a:graphic xmlns:a="http://schemas.openxmlformats.org/drawingml/2006/main">
+              <a:graphicData uri="http://schemas.openxmlformats.org/drawingml/2006/picture">
+                <pic:pic xmlns:pic="http://schemas.openxmlformats.org/drawingml/2006/picture">
+                  <pic:nvPicPr>
+                    <pic:cNvPr id="1" name=""/>
+                    <pic:cNvPicPr/>
+                  </pic:nvPicPr>
+                  <pic:blipFill>
+                    <a:blip r:embed="rId8"/>
+                    <a:stretch>
+                      <a:fillRect/>
+                    </a:stretch>
+                  </pic:blipFill>
+                  <pic:spPr>
+                    <a:xfrm>
+                      <a:off x="0" y="0"/>
+                      <a:ext cx="3401031" cy="4524450"/>
+                    </a:xfrm>
+                    <a:prstGeom prst="rect">
+                      <a:avLst/>
+                    </a:prstGeom>
+                  </pic:spPr>
+                </pic:pic>
+              </a:graphicData>
+            </a:graphic>
+          </wp:inline>
+        </w:drawing>
+      </w:r>
+    </w:p>
+    <w:p/>
+    <w:p>
+      <w:pPr>
         <w:rPr>
-          <w:noProof/>
-          <w:lang w:eastAsia="pt-BR"/>
+          <w:b/>
         </w:rPr>
-        <mc:AlternateContent>
-          <mc:Choice Requires="wps">
-            <w:drawing>
-              <wp:anchor distT="0" distB="0" distL="114300" distR="114300" simplePos="0" relativeHeight="251669504" behindDoc="0" locked="0" layoutInCell="1" allowOverlap="1" wp14:anchorId="34C1490C" wp14:editId="761C21AE">
-                <wp:simplePos x="0" y="0"/>
-                <wp:positionH relativeFrom="column">
-                  <wp:posOffset>1777365</wp:posOffset>
-                </wp:positionH>
-                <wp:positionV relativeFrom="paragraph">
-                  <wp:posOffset>885190</wp:posOffset>
-                </wp:positionV>
-                <wp:extent cx="1089660" cy="2316480"/>
-                <wp:effectExtent l="0" t="0" r="15240" b="26670"/>
-                <wp:wrapNone/>
-                <wp:docPr id="15" name="Retângulo 15"/>
-                <wp:cNvGraphicFramePr/>
-                <a:graphic xmlns:a="http://schemas.openxmlformats.org/drawingml/2006/main">
-                  <a:graphicData uri="http://schemas.microsoft.com/office/word/2010/wordprocessingShape">
-                    <wps:wsp>
-                      <wps:cNvSpPr/>
-                      <wps:spPr>
-                        <a:xfrm>
-                          <a:off x="0" y="0"/>
-                          <a:ext cx="1089660" cy="2316480"/>
-                        </a:xfrm>
-                        <a:prstGeom prst="rect">
-                          <a:avLst/>
-                        </a:prstGeom>
-                      </wps:spPr>
-                      <wps:style>
-                        <a:lnRef idx="1">
-                          <a:schemeClr val="dk1"/>
-                        </a:lnRef>
-                        <a:fillRef idx="2">
-                          <a:schemeClr val="dk1"/>
-                        </a:fillRef>
-                        <a:effectRef idx="1">
-                          <a:schemeClr val="dk1"/>
-                        </a:effectRef>
-                        <a:fontRef idx="minor">
-                          <a:schemeClr val="dk1"/>
-                        </a:fontRef>
-                      </wps:style>
-                      <wps:bodyPr rot="0" spcFirstLastPara="0" vertOverflow="overflow" horzOverflow="overflow" vert="horz" wrap="square" lIns="91440" tIns="45720" rIns="91440" bIns="45720" numCol="1" spcCol="0" rtlCol="0" fromWordArt="0" anchor="ctr" anchorCtr="0" forceAA="0" compatLnSpc="1">
-                        <a:prstTxWarp prst="textNoShape">
-                          <a:avLst/>
-                        </a:prstTxWarp>
-                        <a:noAutofit/>
-                      </wps:bodyPr>
-                    </wps:wsp>
-                  </a:graphicData>
-                </a:graphic>
-                <wp14:sizeRelV relativeFrom="margin">
-                  <wp14:pctHeight>0</wp14:pctHeight>
-                </wp14:sizeRelV>
-              </wp:anchor>
-            </w:drawing>
-          </mc:Choice>
-          <mc:Fallback>
-            <w:pict>
-              <v:rect w14:anchorId="462EB8C3" id="Retângulo 15" o:spid="_x0000_s1026" style="position:absolute;margin-left:139.95pt;margin-top:69.7pt;width:85.8pt;height:182.4pt;z-index:251669504;visibility:visible;mso-wrap-style:square;mso-height-percent:0;mso-wrap-distance-left:9pt;mso-wrap-distance-top:0;mso-wrap-distance-right:9pt;mso-wrap-distance-bottom:0;mso-position-horizontal:absolute;mso-position-horizontal-relative:text;mso-position-vertical:absolute;mso-position-vertical-relative:text;mso-height-percent:0;mso-height-relative:margin;v-text-anchor:middle" o:gfxdata="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" fillcolor="#555 [2160]" strokecolor="black [3200]" strokeweight=".5pt">
-                <v:fill color2="#313131 [2608]" rotate="t" colors="0 #9b9b9b;.5 #8e8e8e;1 #797979" focus="100%" type="gradient">
-                  <o:fill v:ext="view" type="gradientUnscaled"/>
-                </v:fill>
-              </v:rect>
-            </w:pict>
-          </mc:Fallback>
-        </mc:AlternateContent>
-      </w:r>
+      </w:pPr>
       <w:r>
         <w:rPr>
-          <w:noProof/>
-          <w:lang w:eastAsia="pt-BR"/>
+          <w:b/>
         </w:rPr>
-        <mc:AlternateContent>
-          <mc:Choice Requires="wps">
-            <w:drawing>
-              <wp:anchor distT="0" distB="0" distL="114300" distR="114300" simplePos="0" relativeHeight="251673600" behindDoc="0" locked="0" layoutInCell="1" allowOverlap="1" wp14:anchorId="34C1490C" wp14:editId="761C21AE">
-                <wp:simplePos x="0" y="0"/>
-                <wp:positionH relativeFrom="column">
-                  <wp:posOffset>3910965</wp:posOffset>
-                </wp:positionH>
-                <wp:positionV relativeFrom="paragraph">
-                  <wp:posOffset>877570</wp:posOffset>
-                </wp:positionV>
-                <wp:extent cx="1089660" cy="2316480"/>
-                <wp:effectExtent l="0" t="0" r="15240" b="26670"/>
-                <wp:wrapNone/>
-                <wp:docPr id="17" name="Retângulo 17"/>
-                <wp:cNvGraphicFramePr/>
-                <a:graphic xmlns:a="http://schemas.openxmlformats.org/drawingml/2006/main">
-                  <a:graphicData uri="http://schemas.microsoft.com/office/word/2010/wordprocessingShape">
-                    <wps:wsp>
-                      <wps:cNvSpPr/>
-                      <wps:spPr>
-                        <a:xfrm>
-                          <a:off x="0" y="0"/>
-                          <a:ext cx="1089660" cy="2316480"/>
-                        </a:xfrm>
-                        <a:prstGeom prst="rect">
-                          <a:avLst/>
-                        </a:prstGeom>
-                      </wps:spPr>
-                      <wps:style>
-                        <a:lnRef idx="1">
-                          <a:schemeClr val="dk1"/>
-                        </a:lnRef>
-                        <a:fillRef idx="2">
-                          <a:schemeClr val="dk1"/>
-                        </a:fillRef>
-                        <a:effectRef idx="1">
-                          <a:schemeClr val="dk1"/>
-                        </a:effectRef>
-                        <a:fontRef idx="minor">
-                          <a:schemeClr val="dk1"/>
-                        </a:fontRef>
-                      </wps:style>
-                      <wps:bodyPr rot="0" spcFirstLastPara="0" vertOverflow="overflow" horzOverflow="overflow" vert="horz" wrap="square" lIns="91440" tIns="45720" rIns="91440" bIns="45720" numCol="1" spcCol="0" rtlCol="0" fromWordArt="0" anchor="ctr" anchorCtr="0" forceAA="0" compatLnSpc="1">
-                        <a:prstTxWarp prst="textNoShape">
-                          <a:avLst/>
-                        </a:prstTxWarp>
-                        <a:noAutofit/>
-                      </wps:bodyPr>
-                    </wps:wsp>
-                  </a:graphicData>
-                </a:graphic>
-                <wp14:sizeRelV relativeFrom="margin">
-                  <wp14:pctHeight>0</wp14:pctHeight>
-                </wp14:sizeRelV>
-              </wp:anchor>
-            </w:drawing>
-          </mc:Choice>
-          <mc:Fallback>
-            <w:pict>
-              <v:rect w14:anchorId="09A1960A" id="Retângulo 17" o:spid="_x0000_s1026" style="position:absolute;margin-left:307.95pt;margin-top:69.1pt;width:85.8pt;height:182.4pt;z-index:251673600;visibility:visible;mso-wrap-style:square;mso-height-percent:0;mso-wrap-distance-left:9pt;mso-wrap-distance-top:0;mso-wrap-distance-right:9pt;mso-wrap-distance-bottom:0;mso-position-horizontal:absolute;mso-position-horizontal-relative:text;mso-position-vertical:absolute;mso-position-vertical-relative:text;mso-height-percent:0;mso-height-relative:margin;v-text-anchor:middle" o:gfxdata="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" fillcolor="#555 [2160]" strokecolor="black [3200]" strokeweight=".5pt">
-                <v:fill color2="#313131 [2608]" rotate="t" colors="0 #9b9b9b;.5 #8e8e8e;1 #797979" focus="100%" type="gradient">
-                  <o:fill v:ext="view" type="gradientUnscaled"/>
-                </v:fill>
-              </v:rect>
-            </w:pict>
-          </mc:Fallback>
-        </mc:AlternateContent>
+        <w:t>Objetos de Tela</w:t>
       </w:r>
       <w:r>
         <w:rPr>
-          <w:noProof/>
-          <w:lang w:eastAsia="pt-BR"/>
+          <w:b/>
         </w:rPr>
-        <mc:AlternateContent>
-          <mc:Choice Requires="wps">
-            <w:drawing>
-              <wp:anchor distT="0" distB="0" distL="114300" distR="114300" simplePos="0" relativeHeight="251667456" behindDoc="0" locked="0" layoutInCell="1" allowOverlap="1">
-                <wp:simplePos x="0" y="0"/>
-                <wp:positionH relativeFrom="column">
-                  <wp:posOffset>962025</wp:posOffset>
-                </wp:positionH>
-                <wp:positionV relativeFrom="paragraph">
-                  <wp:posOffset>885190</wp:posOffset>
-                </wp:positionV>
-                <wp:extent cx="1089660" cy="2316480"/>
-                <wp:effectExtent l="0" t="0" r="15240" b="26670"/>
-                <wp:wrapNone/>
-                <wp:docPr id="14" name="Retângulo 14"/>
-                <wp:cNvGraphicFramePr/>
-                <a:graphic xmlns:a="http://schemas.openxmlformats.org/drawingml/2006/main">
-                  <a:graphicData uri="http://schemas.microsoft.com/office/word/2010/wordprocessingShape">
-                    <wps:wsp>
-                      <wps:cNvSpPr/>
-                      <wps:spPr>
-                        <a:xfrm>
-                          <a:off x="0" y="0"/>
-                          <a:ext cx="1089660" cy="2316480"/>
-                        </a:xfrm>
-                        <a:prstGeom prst="rect">
-                          <a:avLst/>
-                        </a:prstGeom>
-                      </wps:spPr>
-                      <wps:style>
-                        <a:lnRef idx="1">
-                          <a:schemeClr val="dk1"/>
-                        </a:lnRef>
-                        <a:fillRef idx="2">
-                          <a:schemeClr val="dk1"/>
-                        </a:fillRef>
-                        <a:effectRef idx="1">
-                          <a:schemeClr val="dk1"/>
-                        </a:effectRef>
-                        <a:fontRef idx="minor">
-                          <a:schemeClr val="dk1"/>
-                        </a:fontRef>
-                      </wps:style>
-                      <wps:bodyPr rot="0" spcFirstLastPara="0" vertOverflow="overflow" horzOverflow="overflow" vert="horz" wrap="square" lIns="91440" tIns="45720" rIns="91440" bIns="45720" numCol="1" spcCol="0" rtlCol="0" fromWordArt="0" anchor="ctr" anchorCtr="0" forceAA="0" compatLnSpc="1">
-                        <a:prstTxWarp prst="textNoShape">
-                          <a:avLst/>
-                        </a:prstTxWarp>
-                        <a:noAutofit/>
-                      </wps:bodyPr>
-                    </wps:wsp>
-                  </a:graphicData>
-                </a:graphic>
-                <wp14:sizeRelV relativeFrom="margin">
-                  <wp14:pctHeight>0</wp14:pctHeight>
-                </wp14:sizeRelV>
-              </wp:anchor>
-            </w:drawing>
-          </mc:Choice>
-          <mc:Fallback>
-            <w:pict>
-              <v:rect w14:anchorId="043074DD" id="Retângulo 14" o:spid="_x0000_s1026" style="position:absolute;margin-left:75.75pt;margin-top:69.7pt;width:85.8pt;height:182.4pt;z-index:251667456;visibility:visible;mso-wrap-style:square;mso-height-percent:0;mso-wrap-distance-left:9pt;mso-wrap-distance-top:0;mso-wrap-distance-right:9pt;mso-wrap-distance-bottom:0;mso-position-horizontal:absolute;mso-position-horizontal-relative:text;mso-position-vertical:absolute;mso-position-vertical-relative:text;mso-height-percent:0;mso-height-relative:margin;v-text-anchor:middle" o:gfxdata="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" fillcolor="#555 [2160]" strokecolor="black [3200]" strokeweight=".5pt">
-                <v:fill color2="#313131 [2608]" rotate="t" colors="0 #9b9b9b;.5 #8e8e8e;1 #797979" focus="100%" type="gradient">
-                  <o:fill v:ext="view" type="gradientUnscaled"/>
-                </v:fill>
-              </v:rect>
-            </w:pict>
-          </mc:Fallback>
-        </mc:AlternateContent>
-      </w:r>
-      <w:r>
-        <w:rPr>
-          <w:noProof/>
-          <w:lang w:eastAsia="pt-BR"/>
-        </w:rPr>
-        <mc:AlternateContent>
-          <mc:Choice Requires="wps">
-            <w:drawing>
-              <wp:anchor distT="0" distB="0" distL="114300" distR="114300" simplePos="0" relativeHeight="251666432" behindDoc="0" locked="0" layoutInCell="1" allowOverlap="1">
-                <wp:simplePos x="0" y="0"/>
-                <wp:positionH relativeFrom="column">
-                  <wp:posOffset>977265</wp:posOffset>
-                </wp:positionH>
-                <wp:positionV relativeFrom="paragraph">
-                  <wp:posOffset>481330</wp:posOffset>
-                </wp:positionV>
-                <wp:extent cx="4008120" cy="381000"/>
-                <wp:effectExtent l="0" t="0" r="11430" b="19050"/>
-                <wp:wrapNone/>
-                <wp:docPr id="13" name="Retângulo 13"/>
-                <wp:cNvGraphicFramePr/>
-                <a:graphic xmlns:a="http://schemas.openxmlformats.org/drawingml/2006/main">
-                  <a:graphicData uri="http://schemas.microsoft.com/office/word/2010/wordprocessingShape">
-                    <wps:wsp>
-                      <wps:cNvSpPr/>
-                      <wps:spPr>
-                        <a:xfrm>
-                          <a:off x="0" y="0"/>
-                          <a:ext cx="4008120" cy="381000"/>
-                        </a:xfrm>
-                        <a:prstGeom prst="rect">
-                          <a:avLst/>
-                        </a:prstGeom>
-                      </wps:spPr>
-                      <wps:style>
-                        <a:lnRef idx="2">
-                          <a:schemeClr val="accent6">
-                            <a:shade val="50000"/>
-                          </a:schemeClr>
-                        </a:lnRef>
-                        <a:fillRef idx="1">
-                          <a:schemeClr val="accent6"/>
-                        </a:fillRef>
-                        <a:effectRef idx="0">
-                          <a:schemeClr val="accent6"/>
-                        </a:effectRef>
-                        <a:fontRef idx="minor">
-                          <a:schemeClr val="lt1"/>
-                        </a:fontRef>
-                      </wps:style>
-                      <wps:bodyPr rot="0" spcFirstLastPara="0" vertOverflow="overflow" horzOverflow="overflow" vert="horz" wrap="square" lIns="91440" tIns="45720" rIns="91440" bIns="45720" numCol="1" spcCol="0" rtlCol="0" fromWordArt="0" anchor="ctr" anchorCtr="0" forceAA="0" compatLnSpc="1">
-                        <a:prstTxWarp prst="textNoShape">
-                          <a:avLst/>
-                        </a:prstTxWarp>
-                        <a:noAutofit/>
-                      </wps:bodyPr>
-                    </wps:wsp>
-                  </a:graphicData>
-                </a:graphic>
-              </wp:anchor>
-            </w:drawing>
-          </mc:Choice>
-          <mc:Fallback>
-            <w:pict>
-              <v:rect w14:anchorId="544515D3" id="Retângulo 13" o:spid="_x0000_s1026" style="position:absolute;margin-left:76.95pt;margin-top:37.9pt;width:315.6pt;height:30pt;z-index:251666432;visibility:visible;mso-wrap-style:square;mso-wrap-distance-left:9pt;mso-wrap-distance-top:0;mso-wrap-distance-right:9pt;mso-wrap-distance-bottom:0;mso-position-horizontal:absolute;mso-position-horizontal-relative:text;mso-position-vertical:absolute;mso-position-vertical-relative:text;v-text-anchor:middle" o:gfxdata="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" fillcolor="#70ad47 [3209]" strokecolor="#375623 [1609]" strokeweight="1pt"/>
-            </w:pict>
-          </mc:Fallback>
-        </mc:AlternateContent>
-      </w:r>
-      <w:r>
-        <w:rPr>
-          <w:noProof/>
-          <w:lang w:eastAsia="pt-BR"/>
-        </w:rPr>
-        <mc:AlternateContent>
-          <mc:Choice Requires="wps">
-            <w:drawing>
-              <wp:anchor distT="0" distB="0" distL="114300" distR="114300" simplePos="0" relativeHeight="251665408" behindDoc="0" locked="0" layoutInCell="1" allowOverlap="1" wp14:anchorId="4094D7B3" wp14:editId="2923B43D">
-                <wp:simplePos x="0" y="0"/>
-                <wp:positionH relativeFrom="column">
-                  <wp:posOffset>5015865</wp:posOffset>
-                </wp:positionH>
-                <wp:positionV relativeFrom="paragraph">
-                  <wp:posOffset>473710</wp:posOffset>
-                </wp:positionV>
-                <wp:extent cx="906780" cy="2743200"/>
-                <wp:effectExtent l="0" t="0" r="26670" b="19050"/>
-                <wp:wrapNone/>
-                <wp:docPr id="12" name="Retângulo 12"/>
-                <wp:cNvGraphicFramePr/>
-                <a:graphic xmlns:a="http://schemas.openxmlformats.org/drawingml/2006/main">
-                  <a:graphicData uri="http://schemas.microsoft.com/office/word/2010/wordprocessingShape">
-                    <wps:wsp>
-                      <wps:cNvSpPr/>
-                      <wps:spPr>
-                        <a:xfrm>
-                          <a:off x="0" y="0"/>
-                          <a:ext cx="906780" cy="2743200"/>
-                        </a:xfrm>
-                        <a:prstGeom prst="rect">
-                          <a:avLst/>
-                        </a:prstGeom>
-                      </wps:spPr>
-                      <wps:style>
-                        <a:lnRef idx="2">
-                          <a:schemeClr val="accent1">
-                            <a:shade val="50000"/>
-                          </a:schemeClr>
-                        </a:lnRef>
-                        <a:fillRef idx="1">
-                          <a:schemeClr val="accent1"/>
-                        </a:fillRef>
-                        <a:effectRef idx="0">
-                          <a:schemeClr val="accent1"/>
-                        </a:effectRef>
-                        <a:fontRef idx="minor">
-                          <a:schemeClr val="lt1"/>
-                        </a:fontRef>
-                      </wps:style>
-                      <wps:bodyPr rot="0" spcFirstLastPara="0" vertOverflow="overflow" horzOverflow="overflow" vert="horz" wrap="square" lIns="91440" tIns="45720" rIns="91440" bIns="45720" numCol="1" spcCol="0" rtlCol="0" fromWordArt="0" anchor="ctr" anchorCtr="0" forceAA="0" compatLnSpc="1">
-                        <a:prstTxWarp prst="textNoShape">
-                          <a:avLst/>
-                        </a:prstTxWarp>
-                        <a:noAutofit/>
-                      </wps:bodyPr>
-                    </wps:wsp>
-                  </a:graphicData>
-                </a:graphic>
-              </wp:anchor>
-            </w:drawing>
-          </mc:Choice>
-          <mc:Fallback>
-            <w:pict>
-              <v:rect w14:anchorId="07078617" id="Retângulo 12" o:spid="_x0000_s1026" style="position:absolute;margin-left:394.95pt;margin-top:37.3pt;width:71.4pt;height:3in;z-index:251665408;visibility:visible;mso-wrap-style:square;mso-wrap-distance-left:9pt;mso-wrap-distance-top:0;mso-wrap-distance-right:9pt;mso-wrap-distance-bottom:0;mso-position-horizontal:absolute;mso-position-horizontal-relative:text;mso-position-vertical:absolute;mso-position-vertical-relative:text;v-text-anchor:middle" o:gfxdata="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" fillcolor="#5b9bd5 [3204]" strokecolor="#1f4d78 [1604]" strokeweight="1pt"/>
-            </w:pict>
-          </mc:Fallback>
-        </mc:AlternateContent>
-      </w:r>
-      <w:r>
-        <w:rPr>
-          <w:noProof/>
-          <w:lang w:eastAsia="pt-BR"/>
-        </w:rPr>
-        <mc:AlternateContent>
-          <mc:Choice Requires="wps">
-            <w:drawing>
-              <wp:anchor distT="0" distB="0" distL="114300" distR="114300" simplePos="0" relativeHeight="251663360" behindDoc="0" locked="0" layoutInCell="1" allowOverlap="1">
-                <wp:simplePos x="0" y="0"/>
-                <wp:positionH relativeFrom="column">
-                  <wp:posOffset>40005</wp:posOffset>
-                </wp:positionH>
-                <wp:positionV relativeFrom="paragraph">
-                  <wp:posOffset>473710</wp:posOffset>
-                </wp:positionV>
-                <wp:extent cx="906780" cy="2743200"/>
-                <wp:effectExtent l="0" t="0" r="26670" b="19050"/>
-                <wp:wrapNone/>
-                <wp:docPr id="11" name="Retângulo 11"/>
-                <wp:cNvGraphicFramePr/>
-                <a:graphic xmlns:a="http://schemas.openxmlformats.org/drawingml/2006/main">
-                  <a:graphicData uri="http://schemas.microsoft.com/office/word/2010/wordprocessingShape">
-                    <wps:wsp>
-                      <wps:cNvSpPr/>
-                      <wps:spPr>
-                        <a:xfrm>
-                          <a:off x="0" y="0"/>
-                          <a:ext cx="906780" cy="2743200"/>
-                        </a:xfrm>
-                        <a:prstGeom prst="rect">
-                          <a:avLst/>
-                        </a:prstGeom>
-                      </wps:spPr>
-                      <wps:style>
-                        <a:lnRef idx="2">
-                          <a:schemeClr val="accent1">
-                            <a:shade val="50000"/>
-                          </a:schemeClr>
-                        </a:lnRef>
-                        <a:fillRef idx="1">
-                          <a:schemeClr val="accent1"/>
-                        </a:fillRef>
-                        <a:effectRef idx="0">
-                          <a:schemeClr val="accent1"/>
-                        </a:effectRef>
-                        <a:fontRef idx="minor">
-                          <a:schemeClr val="lt1"/>
-                        </a:fontRef>
-                      </wps:style>
-                      <wps:bodyPr rot="0" spcFirstLastPara="0" vertOverflow="overflow" horzOverflow="overflow" vert="horz" wrap="square" lIns="91440" tIns="45720" rIns="91440" bIns="45720" numCol="1" spcCol="0" rtlCol="0" fromWordArt="0" anchor="ctr" anchorCtr="0" forceAA="0" compatLnSpc="1">
-                        <a:prstTxWarp prst="textNoShape">
-                          <a:avLst/>
-                        </a:prstTxWarp>
-                        <a:noAutofit/>
-                      </wps:bodyPr>
-                    </wps:wsp>
-                  </a:graphicData>
-                </a:graphic>
-              </wp:anchor>
-            </w:drawing>
-          </mc:Choice>
-          <mc:Fallback>
-            <w:pict>
-              <v:rect w14:anchorId="359DA093" id="Retângulo 11" o:spid="_x0000_s1026" style="position:absolute;margin-left:3.15pt;margin-top:37.3pt;width:71.4pt;height:3in;z-index:251663360;visibility:visible;mso-wrap-style:square;mso-wrap-distance-left:9pt;mso-wrap-distance-top:0;mso-wrap-distance-right:9pt;mso-wrap-distance-bottom:0;mso-position-horizontal:absolute;mso-position-horizontal-relative:text;mso-position-vertical:absolute;mso-position-vertical-relative:text;v-text-anchor:middle" o:gfxdata="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" fillcolor="#5b9bd5 [3204]" strokecolor="#1f4d78 [1604]" strokeweight="1pt"/>
-            </w:pict>
-          </mc:Fallback>
-        </mc:AlternateContent>
-      </w:r>
-      <w:r>
-        <w:rPr>
-          <w:noProof/>
-          <w:lang w:eastAsia="pt-BR"/>
-        </w:rPr>
-        <mc:AlternateContent>
-          <mc:Choice Requires="wps">
-            <w:drawing>
-              <wp:anchor distT="0" distB="0" distL="114300" distR="114300" simplePos="0" relativeHeight="251662336" behindDoc="0" locked="0" layoutInCell="1" allowOverlap="1" wp14:anchorId="100C394B" wp14:editId="3FFEA293">
-                <wp:simplePos x="0" y="0"/>
-                <wp:positionH relativeFrom="column">
-                  <wp:posOffset>40005</wp:posOffset>
-                </wp:positionH>
-                <wp:positionV relativeFrom="paragraph">
-                  <wp:posOffset>3247390</wp:posOffset>
-                </wp:positionV>
-                <wp:extent cx="5905500" cy="457200"/>
-                <wp:effectExtent l="0" t="0" r="19050" b="19050"/>
-                <wp:wrapNone/>
-                <wp:docPr id="10" name="Retângulo 10"/>
-                <wp:cNvGraphicFramePr/>
-                <a:graphic xmlns:a="http://schemas.openxmlformats.org/drawingml/2006/main">
-                  <a:graphicData uri="http://schemas.microsoft.com/office/word/2010/wordprocessingShape">
-                    <wps:wsp>
-                      <wps:cNvSpPr/>
-                      <wps:spPr>
-                        <a:xfrm>
-                          <a:off x="0" y="0"/>
-                          <a:ext cx="5905500" cy="457200"/>
-                        </a:xfrm>
-                        <a:prstGeom prst="rect">
-                          <a:avLst/>
-                        </a:prstGeom>
-                      </wps:spPr>
-                      <wps:style>
-                        <a:lnRef idx="2">
-                          <a:schemeClr val="accent2">
-                            <a:shade val="50000"/>
-                          </a:schemeClr>
-                        </a:lnRef>
-                        <a:fillRef idx="1">
-                          <a:schemeClr val="accent2"/>
-                        </a:fillRef>
-                        <a:effectRef idx="0">
-                          <a:schemeClr val="accent2"/>
-                        </a:effectRef>
-                        <a:fontRef idx="minor">
-                          <a:schemeClr val="lt1"/>
-                        </a:fontRef>
-                      </wps:style>
-                      <wps:bodyPr rot="0" spcFirstLastPara="0" vertOverflow="overflow" horzOverflow="overflow" vert="horz" wrap="square" lIns="91440" tIns="45720" rIns="91440" bIns="45720" numCol="1" spcCol="0" rtlCol="0" fromWordArt="0" anchor="ctr" anchorCtr="0" forceAA="0" compatLnSpc="1">
-                        <a:prstTxWarp prst="textNoShape">
-                          <a:avLst/>
-                        </a:prstTxWarp>
-                        <a:noAutofit/>
-                      </wps:bodyPr>
-                    </wps:wsp>
-                  </a:graphicData>
-                </a:graphic>
-              </wp:anchor>
-            </w:drawing>
-          </mc:Choice>
-          <mc:Fallback>
-            <w:pict>
-              <v:rect w14:anchorId="05499B6E" id="Retângulo 10" o:spid="_x0000_s1026" style="position:absolute;margin-left:3.15pt;margin-top:255.7pt;width:465pt;height:36pt;z-index:251662336;visibility:visible;mso-wrap-style:square;mso-wrap-distance-left:9pt;mso-wrap-distance-top:0;mso-wrap-distance-right:9pt;mso-wrap-distance-bottom:0;mso-position-horizontal:absolute;mso-position-horizontal-relative:text;mso-position-vertical:absolute;mso-position-vertical-relative:text;v-text-anchor:middle" o:gfxdata="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" fillcolor="#ed7d31 [3205]" strokecolor="#823b0b [1605]" strokeweight="1pt"/>
-            </w:pict>
-          </mc:Fallback>
-        </mc:AlternateContent>
-      </w:r>
-      <w:r>
-        <w:rPr>
-          <w:noProof/>
-          <w:lang w:eastAsia="pt-BR"/>
-        </w:rPr>
-        <mc:AlternateContent>
-          <mc:Choice Requires="wps">
-            <w:drawing>
-              <wp:anchor distT="0" distB="0" distL="114300" distR="114300" simplePos="0" relativeHeight="251660288" behindDoc="0" locked="0" layoutInCell="1" allowOverlap="1">
-                <wp:simplePos x="0" y="0"/>
-                <wp:positionH relativeFrom="column">
-                  <wp:posOffset>40005</wp:posOffset>
-                </wp:positionH>
-                <wp:positionV relativeFrom="paragraph">
-                  <wp:posOffset>16510</wp:posOffset>
-                </wp:positionV>
-                <wp:extent cx="5905500" cy="457200"/>
-                <wp:effectExtent l="0" t="0" r="19050" b="19050"/>
-                <wp:wrapNone/>
-                <wp:docPr id="9" name="Retângulo 9"/>
-                <wp:cNvGraphicFramePr/>
-                <a:graphic xmlns:a="http://schemas.openxmlformats.org/drawingml/2006/main">
-                  <a:graphicData uri="http://schemas.microsoft.com/office/word/2010/wordprocessingShape">
-                    <wps:wsp>
-                      <wps:cNvSpPr/>
-                      <wps:spPr>
-                        <a:xfrm>
-                          <a:off x="0" y="0"/>
-                          <a:ext cx="5905500" cy="457200"/>
-                        </a:xfrm>
-                        <a:prstGeom prst="rect">
-                          <a:avLst/>
-                        </a:prstGeom>
-                      </wps:spPr>
-                      <wps:style>
-                        <a:lnRef idx="2">
-                          <a:schemeClr val="accent1">
-                            <a:shade val="50000"/>
-                          </a:schemeClr>
-                        </a:lnRef>
-                        <a:fillRef idx="1">
-                          <a:schemeClr val="accent1"/>
-                        </a:fillRef>
-                        <a:effectRef idx="0">
-                          <a:schemeClr val="accent1"/>
-                        </a:effectRef>
-                        <a:fontRef idx="minor">
-                          <a:schemeClr val="lt1"/>
-                        </a:fontRef>
-                      </wps:style>
-                      <wps:bodyPr rot="0" spcFirstLastPara="0" vertOverflow="overflow" horzOverflow="overflow" vert="horz" wrap="square" lIns="91440" tIns="45720" rIns="91440" bIns="45720" numCol="1" spcCol="0" rtlCol="0" fromWordArt="0" anchor="ctr" anchorCtr="0" forceAA="0" compatLnSpc="1">
-                        <a:prstTxWarp prst="textNoShape">
-                          <a:avLst/>
-                        </a:prstTxWarp>
-                        <a:noAutofit/>
-                      </wps:bodyPr>
-                    </wps:wsp>
-                  </a:graphicData>
-                </a:graphic>
-              </wp:anchor>
-            </w:drawing>
-          </mc:Choice>
-          <mc:Fallback>
-            <w:pict>
-              <v:rect w14:anchorId="578AFD6B" id="Retângulo 9" o:spid="_x0000_s1026" style="position:absolute;margin-left:3.15pt;margin-top:1.3pt;width:465pt;height:36pt;z-index:251660288;visibility:visible;mso-wrap-style:square;mso-wrap-distance-left:9pt;mso-wrap-distance-top:0;mso-wrap-distance-right:9pt;mso-wrap-distance-bottom:0;mso-position-horizontal:absolute;mso-position-horizontal-relative:text;mso-position-vertical:absolute;mso-position-vertical-relative:text;v-text-anchor:middle" o:gfxdata="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" fillcolor="#5b9bd5 [3204]" strokecolor="#1f4d78 [1604]" strokeweight="1pt"/>
-            </w:pict>
-          </mc:Fallback>
-        </mc:AlternateContent>
-      </w:r>
-      <w:r>
-        <w:rPr>
-          <w:noProof/>
-          <w:lang w:eastAsia="pt-BR"/>
-        </w:rPr>
-        <mc:AlternateContent>
-          <mc:Choice Requires="wps">
-            <w:drawing>
-              <wp:anchor distT="0" distB="0" distL="114300" distR="114300" simplePos="0" relativeHeight="251659264" behindDoc="0" locked="0" layoutInCell="1" allowOverlap="1">
-                <wp:simplePos x="0" y="0"/>
-                <wp:positionH relativeFrom="column">
-                  <wp:posOffset>47625</wp:posOffset>
-                </wp:positionH>
-                <wp:positionV relativeFrom="paragraph">
-                  <wp:posOffset>8890</wp:posOffset>
-                </wp:positionV>
-                <wp:extent cx="5897880" cy="3718560"/>
-                <wp:effectExtent l="0" t="0" r="26670" b="15240"/>
-                <wp:wrapNone/>
-                <wp:docPr id="1" name="Retângulo 1"/>
-                <wp:cNvGraphicFramePr/>
-                <a:graphic xmlns:a="http://schemas.openxmlformats.org/drawingml/2006/main">
-                  <a:graphicData uri="http://schemas.microsoft.com/office/word/2010/wordprocessingShape">
-                    <wps:wsp>
-                      <wps:cNvSpPr/>
-                      <wps:spPr>
-                        <a:xfrm>
-                          <a:off x="0" y="0"/>
-                          <a:ext cx="5897880" cy="3718560"/>
-                        </a:xfrm>
-                        <a:prstGeom prst="rect">
-                          <a:avLst/>
-                        </a:prstGeom>
-                      </wps:spPr>
-                      <wps:style>
-                        <a:lnRef idx="2">
-                          <a:schemeClr val="accent6"/>
-                        </a:lnRef>
-                        <a:fillRef idx="1">
-                          <a:schemeClr val="lt1"/>
-                        </a:fillRef>
-                        <a:effectRef idx="0">
-                          <a:schemeClr val="accent6"/>
-                        </a:effectRef>
-                        <a:fontRef idx="minor">
-                          <a:schemeClr val="dk1"/>
-                        </a:fontRef>
-                      </wps:style>
-                      <wps:bodyPr rot="0" spcFirstLastPara="0" vertOverflow="overflow" horzOverflow="overflow" vert="horz" wrap="square" lIns="91440" tIns="45720" rIns="91440" bIns="45720" numCol="1" spcCol="0" rtlCol="0" fromWordArt="0" anchor="ctr" anchorCtr="0" forceAA="0" compatLnSpc="1">
-                        <a:prstTxWarp prst="textNoShape">
-                          <a:avLst/>
-                        </a:prstTxWarp>
-                        <a:noAutofit/>
-                      </wps:bodyPr>
-                    </wps:wsp>
-                  </a:graphicData>
-                </a:graphic>
-              </wp:anchor>
-            </w:drawing>
-          </mc:Choice>
-          <mc:Fallback>
-            <w:pict>
-              <v:rect w14:anchorId="785BB28C" id="Retângulo 1" o:spid="_x0000_s1026" style="position:absolute;margin-left:3.75pt;margin-top:.7pt;width:464.4pt;height:292.8pt;z-index:251659264;visibility:visible;mso-wrap-style:square;mso-wrap-distance-left:9pt;mso-wrap-distance-top:0;mso-wrap-distance-right:9pt;mso-wrap-distance-bottom:0;mso-position-horizontal:absolute;mso-position-horizontal-relative:text;mso-position-vertical:absolute;mso-position-vertical-relative:text;v-text-anchor:middle" o:gfxdata="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" fillcolor="white [3201]" strokecolor="#70ad47 [3209]" strokeweight="1pt"/>
-            </w:pict>
-          </mc:Fallback>
-        </mc:AlternateContent>
-      </w:r>
-    </w:p>
+        <w:t>:</w:t>
+      </w:r>
+    </w:p>
+    <w:p>
+      <w:pPr>
+        <w:pStyle w:val="PargrafodaLista"/>
+        <w:numPr>
+          <w:ilvl w:val="0"/>
+          <w:numId w:val="7"/>
+        </w:numPr>
+      </w:pPr>
+      <w:r>
+        <w:t>Imagem do balcão</w:t>
+      </w:r>
+      <w:r>
+        <w:t xml:space="preserve"> </w:t>
+      </w:r>
+    </w:p>
+    <w:p>
+      <w:pPr>
+        <w:pStyle w:val="PargrafodaLista"/>
+        <w:numPr>
+          <w:ilvl w:val="1"/>
+          <w:numId w:val="7"/>
+        </w:numPr>
+      </w:pPr>
+      <w:proofErr w:type="gramStart"/>
+      <w:r>
+        <w:t>nome</w:t>
+      </w:r>
+      <w:proofErr w:type="gramEnd"/>
+      <w:r>
+        <w:t>:</w:t>
+      </w:r>
+      <w:r>
+        <w:t xml:space="preserve"> </w:t>
+      </w:r>
+      <w:proofErr w:type="spellStart"/>
+      <w:r>
+        <w:t>FiguraBalcaoQuente</w:t>
+      </w:r>
+      <w:proofErr w:type="spellEnd"/>
+      <w:r>
+        <w:t>;</w:t>
+      </w:r>
+    </w:p>
+    <w:p>
+      <w:pPr>
+        <w:pStyle w:val="PargrafodaLista"/>
+        <w:numPr>
+          <w:ilvl w:val="0"/>
+          <w:numId w:val="7"/>
+        </w:numPr>
+      </w:pPr>
+      <w:proofErr w:type="spellStart"/>
+      <w:r>
+        <w:t>Lable</w:t>
+      </w:r>
+      <w:proofErr w:type="spellEnd"/>
+      <w:r>
+        <w:t xml:space="preserve"> Temp. Interna </w:t>
+      </w:r>
+    </w:p>
+    <w:p>
+      <w:pPr>
+        <w:pStyle w:val="PargrafodaLista"/>
+        <w:numPr>
+          <w:ilvl w:val="1"/>
+          <w:numId w:val="7"/>
+        </w:numPr>
+      </w:pPr>
+      <w:proofErr w:type="gramStart"/>
+      <w:r>
+        <w:t>nome</w:t>
+      </w:r>
+      <w:proofErr w:type="gramEnd"/>
+      <w:r>
+        <w:t xml:space="preserve">: </w:t>
+      </w:r>
+      <w:proofErr w:type="spellStart"/>
+      <w:r>
+        <w:t>Txt_Temp</w:t>
+      </w:r>
+      <w:proofErr w:type="spellEnd"/>
+      <w:r>
+        <w:t>. Interna</w:t>
+      </w:r>
+      <w:r>
+        <w:t>;</w:t>
+      </w:r>
+    </w:p>
+    <w:p>
+      <w:pPr>
+        <w:pStyle w:val="PargrafodaLista"/>
+        <w:numPr>
+          <w:ilvl w:val="1"/>
+          <w:numId w:val="7"/>
+        </w:numPr>
+      </w:pPr>
+      <w:r>
+        <w:t>Tamanho da Fonte: 5;</w:t>
+      </w:r>
+    </w:p>
+    <w:p>
+      <w:pPr>
+        <w:pStyle w:val="PargrafodaLista"/>
+        <w:numPr>
+          <w:ilvl w:val="0"/>
+          <w:numId w:val="7"/>
+        </w:numPr>
+      </w:pPr>
+      <w:r>
+        <w:t xml:space="preserve">Display Temperatura Interna </w:t>
+      </w:r>
+    </w:p>
+    <w:p>
+      <w:pPr>
+        <w:pStyle w:val="PargrafodaLista"/>
+        <w:numPr>
+          <w:ilvl w:val="1"/>
+          <w:numId w:val="7"/>
+        </w:numPr>
+      </w:pPr>
+      <w:proofErr w:type="gramStart"/>
+      <w:r>
+        <w:t>nome</w:t>
+      </w:r>
+      <w:proofErr w:type="gramEnd"/>
+      <w:r>
+        <w:t xml:space="preserve">: </w:t>
+      </w:r>
+      <w:proofErr w:type="spellStart"/>
+      <w:r>
+        <w:t>DisplayTempInt</w:t>
+      </w:r>
+      <w:proofErr w:type="spellEnd"/>
+      <w:r>
+        <w:t>;</w:t>
+      </w:r>
+    </w:p>
+    <w:p>
+      <w:pPr>
+        <w:pStyle w:val="PargrafodaLista"/>
+        <w:numPr>
+          <w:ilvl w:val="1"/>
+          <w:numId w:val="7"/>
+        </w:numPr>
+      </w:pPr>
+      <w:r>
+        <w:t>Tamanho da Fonte: 8;</w:t>
+      </w:r>
+    </w:p>
+    <w:p>
+      <w:pPr>
+        <w:pStyle w:val="PargrafodaLista"/>
+        <w:numPr>
+          <w:ilvl w:val="0"/>
+          <w:numId w:val="7"/>
+        </w:numPr>
+      </w:pPr>
+      <w:proofErr w:type="spellStart"/>
+      <w:r>
+        <w:lastRenderedPageBreak/>
+        <w:t>Lable</w:t>
+      </w:r>
+      <w:proofErr w:type="spellEnd"/>
+      <w:r>
+        <w:t xml:space="preserve"> Set Point da Temperatura</w:t>
+      </w:r>
+    </w:p>
+    <w:p>
+      <w:pPr>
+        <w:pStyle w:val="PargrafodaLista"/>
+        <w:numPr>
+          <w:ilvl w:val="1"/>
+          <w:numId w:val="7"/>
+        </w:numPr>
+      </w:pPr>
+      <w:r>
+        <w:t xml:space="preserve">Nome: </w:t>
+      </w:r>
+      <w:proofErr w:type="spellStart"/>
+      <w:r>
+        <w:t>txt_setpoint</w:t>
+      </w:r>
+      <w:proofErr w:type="spellEnd"/>
+      <w:r>
+        <w:t>;</w:t>
+      </w:r>
+    </w:p>
+    <w:p>
+      <w:pPr>
+        <w:pStyle w:val="PargrafodaLista"/>
+        <w:numPr>
+          <w:ilvl w:val="1"/>
+          <w:numId w:val="7"/>
+        </w:numPr>
+      </w:pPr>
+      <w:r>
+        <w:t>Tamanho da Fonte: 5;</w:t>
+      </w:r>
+    </w:p>
+    <w:p>
+      <w:pPr>
+        <w:pStyle w:val="PargrafodaLista"/>
+        <w:numPr>
+          <w:ilvl w:val="0"/>
+          <w:numId w:val="7"/>
+        </w:numPr>
+      </w:pPr>
+      <w:r>
+        <w:t xml:space="preserve">Display </w:t>
+      </w:r>
+      <w:proofErr w:type="spellStart"/>
+      <w:r>
+        <w:t>SetPoint</w:t>
+      </w:r>
+      <w:proofErr w:type="spellEnd"/>
+      <w:r>
+        <w:t xml:space="preserve"> Temperatura Interna</w:t>
+      </w:r>
+    </w:p>
+    <w:p>
+      <w:pPr>
+        <w:pStyle w:val="PargrafodaLista"/>
+        <w:numPr>
+          <w:ilvl w:val="1"/>
+          <w:numId w:val="7"/>
+        </w:numPr>
+      </w:pPr>
+      <w:r>
+        <w:t xml:space="preserve">Nome: </w:t>
+      </w:r>
+      <w:proofErr w:type="spellStart"/>
+      <w:r>
+        <w:t>DisplaySetPoint</w:t>
+      </w:r>
+      <w:proofErr w:type="spellEnd"/>
+      <w:r>
+        <w:t>;</w:t>
+      </w:r>
+    </w:p>
+    <w:p>
+      <w:pPr>
+        <w:pStyle w:val="PargrafodaLista"/>
+        <w:numPr>
+          <w:ilvl w:val="1"/>
+          <w:numId w:val="7"/>
+        </w:numPr>
+      </w:pPr>
+      <w:r>
+        <w:t>Tamanho da Fonte: 8;</w:t>
+      </w:r>
+    </w:p>
+    <w:p>
+      <w:pPr>
+        <w:pStyle w:val="PargrafodaLista"/>
+        <w:numPr>
+          <w:ilvl w:val="0"/>
+          <w:numId w:val="7"/>
+        </w:numPr>
+      </w:pPr>
+      <w:proofErr w:type="spellStart"/>
+      <w:r>
+        <w:t>Label</w:t>
+      </w:r>
+      <w:proofErr w:type="spellEnd"/>
+      <w:r>
+        <w:t xml:space="preserve"> Set Point Alarme 1</w:t>
+      </w:r>
+    </w:p>
+    <w:p>
+      <w:pPr>
+        <w:pStyle w:val="PargrafodaLista"/>
+        <w:numPr>
+          <w:ilvl w:val="1"/>
+          <w:numId w:val="7"/>
+        </w:numPr>
+      </w:pPr>
+      <w:r>
+        <w:t xml:space="preserve">Nome: </w:t>
+      </w:r>
+      <w:r>
+        <w:t>txt_setpointAlarme1</w:t>
+      </w:r>
+      <w:r>
+        <w:t>;</w:t>
+      </w:r>
+    </w:p>
+    <w:p>
+      <w:pPr>
+        <w:pStyle w:val="PargrafodaLista"/>
+        <w:numPr>
+          <w:ilvl w:val="1"/>
+          <w:numId w:val="7"/>
+        </w:numPr>
+      </w:pPr>
+      <w:r>
+        <w:t>Tamanho da Fonte: 5;</w:t>
+      </w:r>
+    </w:p>
+    <w:p>
+      <w:pPr>
+        <w:pStyle w:val="PargrafodaLista"/>
+        <w:numPr>
+          <w:ilvl w:val="0"/>
+          <w:numId w:val="7"/>
+        </w:numPr>
+      </w:pPr>
+      <w:proofErr w:type="spellStart"/>
+      <w:r>
+        <w:t>Label</w:t>
+      </w:r>
+      <w:proofErr w:type="spellEnd"/>
+      <w:r>
+        <w:t xml:space="preserve"> Set Point Alarme 2</w:t>
+      </w:r>
+    </w:p>
+    <w:p>
+      <w:pPr>
+        <w:pStyle w:val="PargrafodaLista"/>
+        <w:numPr>
+          <w:ilvl w:val="1"/>
+          <w:numId w:val="7"/>
+        </w:numPr>
+      </w:pPr>
+      <w:r>
+        <w:t>Nome: txt_setpointAlarme2</w:t>
+      </w:r>
+      <w:r>
+        <w:t>;</w:t>
+      </w:r>
+    </w:p>
+    <w:p>
+      <w:pPr>
+        <w:pStyle w:val="PargrafodaLista"/>
+        <w:numPr>
+          <w:ilvl w:val="1"/>
+          <w:numId w:val="7"/>
+        </w:numPr>
+      </w:pPr>
+      <w:r>
+        <w:t>Tamanho da Fonte: 5;</w:t>
+      </w:r>
+    </w:p>
+    <w:p>
+      <w:pPr>
+        <w:pStyle w:val="PargrafodaLista"/>
+        <w:numPr>
+          <w:ilvl w:val="0"/>
+          <w:numId w:val="7"/>
+        </w:numPr>
+      </w:pPr>
+      <w:proofErr w:type="spellStart"/>
+      <w:r>
+        <w:t>Label</w:t>
+      </w:r>
+      <w:proofErr w:type="spellEnd"/>
+      <w:r>
+        <w:t xml:space="preserve"> Set Point</w:t>
+      </w:r>
+      <w:r>
+        <w:t xml:space="preserve"> Alarme Baixo</w:t>
+      </w:r>
+    </w:p>
+    <w:p>
+      <w:pPr>
+        <w:pStyle w:val="PargrafodaLista"/>
+        <w:numPr>
+          <w:ilvl w:val="1"/>
+          <w:numId w:val="7"/>
+        </w:numPr>
+      </w:pPr>
+      <w:r>
+        <w:t xml:space="preserve">Nome: </w:t>
+      </w:r>
+      <w:proofErr w:type="spellStart"/>
+      <w:r>
+        <w:t>txtsetpointBaixa</w:t>
+      </w:r>
+      <w:proofErr w:type="spellEnd"/>
+      <w:r>
+        <w:t>;</w:t>
+      </w:r>
+    </w:p>
+    <w:p>
+      <w:pPr>
+        <w:pStyle w:val="PargrafodaLista"/>
+        <w:numPr>
+          <w:ilvl w:val="1"/>
+          <w:numId w:val="7"/>
+        </w:numPr>
+      </w:pPr>
+      <w:r>
+        <w:t>Tamanho da Fonte: 5;</w:t>
+      </w:r>
+    </w:p>
+    <w:p>
+      <w:pPr>
+        <w:pStyle w:val="PargrafodaLista"/>
+        <w:numPr>
+          <w:ilvl w:val="0"/>
+          <w:numId w:val="7"/>
+        </w:numPr>
+      </w:pPr>
+      <w:r>
+        <w:t xml:space="preserve">Display </w:t>
+      </w:r>
+      <w:proofErr w:type="spellStart"/>
+      <w:r>
+        <w:t>SetPoint</w:t>
+      </w:r>
+      <w:proofErr w:type="spellEnd"/>
+      <w:r>
+        <w:t xml:space="preserve"> Alarme de Temperatura Baixa</w:t>
+      </w:r>
+    </w:p>
+    <w:p>
+      <w:pPr>
+        <w:pStyle w:val="PargrafodaLista"/>
+        <w:numPr>
+          <w:ilvl w:val="1"/>
+          <w:numId w:val="7"/>
+        </w:numPr>
+      </w:pPr>
+      <w:r>
+        <w:t xml:space="preserve">Nome: </w:t>
+      </w:r>
+      <w:proofErr w:type="spellStart"/>
+      <w:r>
+        <w:t>DisplaySetPointBaixa</w:t>
+      </w:r>
+      <w:proofErr w:type="spellEnd"/>
+      <w:r>
+        <w:t>;</w:t>
+      </w:r>
+    </w:p>
+    <w:p>
+      <w:pPr>
+        <w:pStyle w:val="PargrafodaLista"/>
+        <w:numPr>
+          <w:ilvl w:val="1"/>
+          <w:numId w:val="7"/>
+        </w:numPr>
+      </w:pPr>
+      <w:r>
+        <w:t>Tamanho da Fonte: 8;</w:t>
+      </w:r>
+    </w:p>
+    <w:p>
+      <w:pPr>
+        <w:pStyle w:val="PargrafodaLista"/>
+        <w:numPr>
+          <w:ilvl w:val="0"/>
+          <w:numId w:val="7"/>
+        </w:numPr>
+      </w:pPr>
+      <w:proofErr w:type="spellStart"/>
+      <w:r>
+        <w:t>Label</w:t>
+      </w:r>
+      <w:proofErr w:type="spellEnd"/>
+      <w:r>
+        <w:t xml:space="preserve"> Set Point Alarme </w:t>
+      </w:r>
+      <w:r>
+        <w:t>Alto</w:t>
+      </w:r>
+    </w:p>
+    <w:p>
+      <w:pPr>
+        <w:pStyle w:val="PargrafodaLista"/>
+        <w:numPr>
+          <w:ilvl w:val="1"/>
+          <w:numId w:val="7"/>
+        </w:numPr>
+      </w:pPr>
+      <w:r>
+        <w:t xml:space="preserve">Nome: </w:t>
+      </w:r>
+      <w:proofErr w:type="spellStart"/>
+      <w:r>
+        <w:t>txtsetpoint</w:t>
+      </w:r>
+      <w:r>
+        <w:t>Alta</w:t>
+      </w:r>
+      <w:proofErr w:type="spellEnd"/>
+      <w:r>
+        <w:t>;</w:t>
+      </w:r>
+    </w:p>
+    <w:p>
+      <w:pPr>
+        <w:pStyle w:val="PargrafodaLista"/>
+        <w:numPr>
+          <w:ilvl w:val="1"/>
+          <w:numId w:val="7"/>
+        </w:numPr>
+      </w:pPr>
+      <w:r>
+        <w:t>Tamanho da Fonte: 5;</w:t>
+      </w:r>
+    </w:p>
+    <w:p>
+      <w:pPr>
+        <w:pStyle w:val="PargrafodaLista"/>
+        <w:numPr>
+          <w:ilvl w:val="0"/>
+          <w:numId w:val="7"/>
+        </w:numPr>
+      </w:pPr>
+      <w:r>
+        <w:t xml:space="preserve">Display </w:t>
+      </w:r>
+      <w:proofErr w:type="spellStart"/>
+      <w:r>
+        <w:t>SetPoint</w:t>
+      </w:r>
+      <w:proofErr w:type="spellEnd"/>
+      <w:r>
+        <w:t xml:space="preserve"> Alarme de Temperatura </w:t>
+      </w:r>
+      <w:r>
+        <w:t>Alta</w:t>
+      </w:r>
+    </w:p>
+    <w:p>
+      <w:pPr>
+        <w:pStyle w:val="PargrafodaLista"/>
+        <w:numPr>
+          <w:ilvl w:val="1"/>
+          <w:numId w:val="7"/>
+        </w:numPr>
+      </w:pPr>
+      <w:r>
+        <w:t xml:space="preserve">Nome: </w:t>
+      </w:r>
+      <w:proofErr w:type="spellStart"/>
+      <w:r>
+        <w:t>DisplaySetPointAlta</w:t>
+      </w:r>
+      <w:proofErr w:type="spellEnd"/>
+      <w:r>
+        <w:t>;</w:t>
+      </w:r>
+    </w:p>
+    <w:p>
+      <w:pPr>
+        <w:pStyle w:val="PargrafodaLista"/>
+        <w:numPr>
+          <w:ilvl w:val="1"/>
+          <w:numId w:val="7"/>
+        </w:numPr>
+      </w:pPr>
+      <w:r>
+        <w:t>Tamanho da Fonte: 8;</w:t>
+      </w:r>
+    </w:p>
+    <w:p>
+      <w:pPr>
+        <w:pStyle w:val="PargrafodaLista"/>
+        <w:numPr>
+          <w:ilvl w:val="0"/>
+          <w:numId w:val="7"/>
+        </w:numPr>
+      </w:pPr>
+      <w:r>
+        <w:t>Botão Salvar</w:t>
+      </w:r>
+    </w:p>
+    <w:p>
+      <w:pPr>
+        <w:pStyle w:val="PargrafodaLista"/>
+        <w:numPr>
+          <w:ilvl w:val="1"/>
+          <w:numId w:val="7"/>
+        </w:numPr>
+      </w:pPr>
+      <w:r>
+        <w:t xml:space="preserve">Nome: </w:t>
+      </w:r>
+      <w:proofErr w:type="spellStart"/>
+      <w:r>
+        <w:t>btnSalvar</w:t>
+      </w:r>
+      <w:proofErr w:type="spellEnd"/>
+      <w:r>
+        <w:t>;</w:t>
+      </w:r>
+    </w:p>
+    <w:p>
+      <w:pPr>
+        <w:pStyle w:val="PargrafodaLista"/>
+        <w:numPr>
+          <w:ilvl w:val="1"/>
+          <w:numId w:val="7"/>
+        </w:numPr>
+      </w:pPr>
+      <w:r>
+        <w:t xml:space="preserve">Tamanho: 900 </w:t>
+      </w:r>
+      <w:proofErr w:type="gramStart"/>
+      <w:r>
+        <w:t>x</w:t>
+      </w:r>
+      <w:proofErr w:type="gramEnd"/>
+      <w:r>
+        <w:t xml:space="preserve"> </w:t>
+      </w:r>
+      <w:r>
+        <w:t>3238</w:t>
+      </w:r>
+      <w:r>
+        <w:t>;</w:t>
+      </w:r>
+    </w:p>
+    <w:p>
+      <w:pPr>
+        <w:pStyle w:val="PargrafodaLista"/>
+        <w:numPr>
+          <w:ilvl w:val="0"/>
+          <w:numId w:val="7"/>
+        </w:numPr>
+      </w:pPr>
+      <w:r>
+        <w:t>Botão de Configurações Avançadas</w:t>
+      </w:r>
+    </w:p>
+    <w:p>
+      <w:pPr>
+        <w:pStyle w:val="PargrafodaLista"/>
+        <w:numPr>
+          <w:ilvl w:val="1"/>
+          <w:numId w:val="7"/>
+        </w:numPr>
+      </w:pPr>
+      <w:r>
+        <w:t xml:space="preserve">Nome: </w:t>
+      </w:r>
+      <w:proofErr w:type="spellStart"/>
+      <w:r>
+        <w:t>btnAvancado</w:t>
+      </w:r>
+      <w:proofErr w:type="spellEnd"/>
+      <w:r>
+        <w:t>;</w:t>
+      </w:r>
+    </w:p>
+    <w:p>
+      <w:pPr>
+        <w:pStyle w:val="PargrafodaLista"/>
+        <w:numPr>
+          <w:ilvl w:val="1"/>
+          <w:numId w:val="7"/>
+        </w:numPr>
+      </w:pPr>
+      <w:r>
+        <w:t xml:space="preserve">Tamanho: 900 </w:t>
+      </w:r>
+      <w:proofErr w:type="gramStart"/>
+      <w:r>
+        <w:t>x</w:t>
+      </w:r>
+      <w:proofErr w:type="gramEnd"/>
+      <w:r>
+        <w:t xml:space="preserve"> </w:t>
+      </w:r>
+      <w:r>
+        <w:t>3238</w:t>
+      </w:r>
+      <w:r>
+        <w:t>;</w:t>
+      </w:r>
+    </w:p>
+    <w:p/>
+    <w:tbl>
+      <w:tblPr>
+        <w:tblStyle w:val="Tabelacomgrade"/>
+        <w:tblW w:w="0" w:type="auto"/>
+        <w:tblLook w:val="04A0" w:firstRow="1" w:lastRow="0" w:firstColumn="1" w:lastColumn="0" w:noHBand="0" w:noVBand="1"/>
+      </w:tblPr>
+      <w:tblGrid>
+        <w:gridCol w:w="2607"/>
+        <w:gridCol w:w="1824"/>
+        <w:gridCol w:w="4063"/>
+      </w:tblGrid>
+      <w:tr>
+        <w:tc>
+          <w:tcPr>
+            <w:tcW w:w="2607" w:type="dxa"/>
+          </w:tcPr>
+          <w:p>
+            <w:r>
+              <w:t>Nome</w:t>
+            </w:r>
+          </w:p>
+        </w:tc>
+        <w:tc>
+          <w:tcPr>
+            <w:tcW w:w="1824" w:type="dxa"/>
+          </w:tcPr>
+          <w:p>
+            <w:r>
+              <w:t>Tipo</w:t>
+            </w:r>
+          </w:p>
+        </w:tc>
+        <w:tc>
+          <w:tcPr>
+            <w:tcW w:w="4063" w:type="dxa"/>
+          </w:tcPr>
+          <w:p>
+            <w:r>
+              <w:t>Texto de Ajuda</w:t>
+            </w:r>
+          </w:p>
+        </w:tc>
+      </w:tr>
+      <w:tr>
+        <w:tc>
+          <w:tcPr>
+            <w:tcW w:w="2607" w:type="dxa"/>
+          </w:tcPr>
+          <w:p>
+            <w:proofErr w:type="spellStart"/>
+            <w:r>
+              <w:t>FonteTempInt</w:t>
+            </w:r>
+            <w:proofErr w:type="spellEnd"/>
+          </w:p>
+        </w:tc>
+        <w:tc>
+          <w:tcPr>
+            <w:tcW w:w="1824" w:type="dxa"/>
+          </w:tcPr>
+          <w:p>
+            <w:proofErr w:type="spellStart"/>
+            <w:r>
+              <w:t>XOBalcaoQuente</w:t>
+            </w:r>
+            <w:proofErr w:type="spellEnd"/>
+          </w:p>
+        </w:tc>
+        <w:tc>
+          <w:tcPr>
+            <w:tcW w:w="4063" w:type="dxa"/>
+          </w:tcPr>
+          <w:p>
+            <w:r>
+              <w:t>Objeto do balcão quente associado a temperatura</w:t>
+            </w:r>
+          </w:p>
+        </w:tc>
+      </w:tr>
+      <w:tr>
+        <w:tc>
+          <w:tcPr>
+            <w:tcW w:w="2607" w:type="dxa"/>
+          </w:tcPr>
+          <w:p>
+            <w:proofErr w:type="spellStart"/>
+            <w:r>
+              <w:t>FonteSetPointTempInt</w:t>
+            </w:r>
+            <w:proofErr w:type="spellEnd"/>
+          </w:p>
+        </w:tc>
+        <w:tc>
+          <w:tcPr>
+            <w:tcW w:w="1824" w:type="dxa"/>
+          </w:tcPr>
+          <w:p>
+            <w:proofErr w:type="spellStart"/>
+            <w:r>
+              <w:t>XOBalcaoQuente</w:t>
+            </w:r>
+            <w:proofErr w:type="spellEnd"/>
+          </w:p>
+        </w:tc>
+        <w:tc>
+          <w:tcPr>
+            <w:tcW w:w="4063" w:type="dxa"/>
+          </w:tcPr>
+          <w:p>
+            <w:r>
+              <w:t>Objeto do balcão quente associado a</w:t>
+            </w:r>
+            <w:r>
+              <w:t xml:space="preserve">o </w:t>
+            </w:r>
+            <w:proofErr w:type="spellStart"/>
+            <w:r>
+              <w:t>setpoint</w:t>
+            </w:r>
+            <w:proofErr w:type="spellEnd"/>
+            <w:r>
+              <w:t xml:space="preserve"> da</w:t>
+            </w:r>
+            <w:r>
+              <w:t xml:space="preserve"> temperatura</w:t>
+            </w:r>
+          </w:p>
+        </w:tc>
+      </w:tr>
+      <w:tr>
+        <w:tc>
+          <w:tcPr>
+            <w:tcW w:w="2607" w:type="dxa"/>
+          </w:tcPr>
+          <w:p>
+            <w:proofErr w:type="spellStart"/>
+            <w:r>
+              <w:t>FonteSetPointAlarmeAlta</w:t>
+            </w:r>
+            <w:proofErr w:type="spellEnd"/>
+          </w:p>
+        </w:tc>
+        <w:tc>
+          <w:tcPr>
+            <w:tcW w:w="1824" w:type="dxa"/>
+          </w:tcPr>
+          <w:p>
+            <w:proofErr w:type="spellStart"/>
+            <w:r>
+              <w:t>XOBalcaoQuente</w:t>
+            </w:r>
+            <w:proofErr w:type="spellEnd"/>
+          </w:p>
+        </w:tc>
+        <w:tc>
+          <w:tcPr>
+            <w:tcW w:w="4063" w:type="dxa"/>
+          </w:tcPr>
+          <w:p>
+            <w:r>
+              <w:t>Objeto do balcão quente associado a</w:t>
+            </w:r>
+            <w:r>
+              <w:t xml:space="preserve">o </w:t>
+            </w:r>
+            <w:proofErr w:type="spellStart"/>
+            <w:r>
+              <w:t>setpoint</w:t>
+            </w:r>
+            <w:proofErr w:type="spellEnd"/>
+            <w:r>
+              <w:t xml:space="preserve"> de alarme da</w:t>
+            </w:r>
+            <w:r>
+              <w:t xml:space="preserve"> temperatura</w:t>
+            </w:r>
+            <w:r>
+              <w:t xml:space="preserve"> alta</w:t>
+            </w:r>
+          </w:p>
+        </w:tc>
+      </w:tr>
+      <w:tr>
+        <w:tc>
+          <w:tcPr>
+            <w:tcW w:w="2607" w:type="dxa"/>
+          </w:tcPr>
+          <w:p>
+            <w:proofErr w:type="spellStart"/>
+            <w:r>
+              <w:t>FonteSetPointAlarmeBaixa</w:t>
+            </w:r>
+            <w:proofErr w:type="spellEnd"/>
+          </w:p>
+        </w:tc>
+        <w:tc>
+          <w:tcPr>
+            <w:tcW w:w="1824" w:type="dxa"/>
+          </w:tcPr>
+          <w:p>
+            <w:proofErr w:type="spellStart"/>
+            <w:r>
+              <w:t>XOBalcaoQuente</w:t>
+            </w:r>
+            <w:proofErr w:type="spellEnd"/>
+          </w:p>
+        </w:tc>
+        <w:tc>
+          <w:tcPr>
+            <w:tcW w:w="4063" w:type="dxa"/>
+          </w:tcPr>
+          <w:p>
+            <w:r>
+              <w:t>Objeto do balcão quente associado a</w:t>
+            </w:r>
+            <w:r>
+              <w:t xml:space="preserve">o </w:t>
+            </w:r>
+            <w:proofErr w:type="spellStart"/>
+            <w:r>
+              <w:t>setpoint</w:t>
+            </w:r>
+            <w:proofErr w:type="spellEnd"/>
+            <w:r>
+              <w:t xml:space="preserve"> de alarme da</w:t>
+            </w:r>
+            <w:r>
+              <w:t xml:space="preserve"> temperatura</w:t>
+            </w:r>
+            <w:r>
+              <w:t xml:space="preserve"> baixa</w:t>
+            </w:r>
+          </w:p>
+        </w:tc>
+      </w:tr>
+    </w:tbl>
+    <w:p/>
+    <w:p/>
+    <w:p/>
+    <w:p/>
+    <w:p/>
     <w:sectPr>
-      <w:headerReference w:type="default" r:id="rId8"/>
-      <w:footerReference w:type="default" r:id="rId9"/>
+      <w:headerReference w:type="default" r:id="rId9"/>
+      <w:footerReference w:type="default" r:id="rId10"/>
       <w:pgSz w:w="11906" w:h="16838"/>
       <w:pgMar w:top="1417" w:right="1701" w:bottom="1417" w:left="1701" w:header="708" w:footer="708" w:gutter="0"/>
       <w:cols w:space="708"/>
@@ -4105,7 +4863,7 @@
                                     <w:noProof/>
                                     <w:color w:val="FF0000"/>
                                   </w:rPr>
-                                  <w:t>4</w:t>
+                                  <w:t>7</w:t>
                                 </w:r>
                                 <w:r>
                                   <w:rPr>
@@ -4254,7 +5012,7 @@
                               <w:noProof/>
                               <w:color w:val="FF0000"/>
                             </w:rPr>
-                            <w:t>4</w:t>
+                            <w:t>7</w:t>
                           </w:r>
                           <w:r>
                             <w:rPr>
@@ -4710,12 +5468,12 @@
     </w:lvl>
   </w:abstractNum>
   <w:abstractNum w:abstractNumId="1" w15:restartNumberingAfterBreak="0">
-    <w:nsid w:val="55D105C2"/>
+    <w:nsid w:val="0EA44D66"/>
     <w:multiLevelType w:val="hybridMultilevel"/>
-    <w:tmpl w:val="22A227D6"/>
-    <w:lvl w:ilvl="0" w:tplc="0416000F">
+    <w:tmpl w:val="28664294"/>
+    <w:lvl w:ilvl="0" w:tplc="04160019">
       <w:start w:val="1"/>
-      <w:numFmt w:val="decimal"/>
+      <w:numFmt w:val="lowerLetter"/>
       <w:lvlText w:val="%1."/>
       <w:lvlJc w:val="left"/>
       <w:pPr>
@@ -4796,16 +5554,16 @@
     </w:lvl>
   </w:abstractNum>
   <w:abstractNum w:abstractNumId="2" w15:restartNumberingAfterBreak="0">
-    <w:nsid w:val="645C5E70"/>
+    <w:nsid w:val="0ECB39A6"/>
     <w:multiLevelType w:val="hybridMultilevel"/>
-    <w:tmpl w:val="8A60107C"/>
+    <w:tmpl w:val="C43E0E90"/>
     <w:lvl w:ilvl="0" w:tplc="04160001">
       <w:start w:val="1"/>
       <w:numFmt w:val="bullet"/>
       <w:lvlText w:val=""/>
       <w:lvlJc w:val="left"/>
       <w:pPr>
-        <w:ind w:left="720" w:hanging="360"/>
+        <w:ind w:left="1427" w:hanging="360"/>
       </w:pPr>
       <w:rPr>
         <w:rFonts w:ascii="Symbol" w:hAnsi="Symbol" w:hint="default"/>
@@ -4817,7 +5575,7 @@
       <w:lvlText w:val="o"/>
       <w:lvlJc w:val="left"/>
       <w:pPr>
-        <w:ind w:left="1440" w:hanging="360"/>
+        <w:ind w:left="2147" w:hanging="360"/>
       </w:pPr>
       <w:rPr>
         <w:rFonts w:ascii="Courier New" w:hAnsi="Courier New" w:cs="Courier New" w:hint="default"/>
@@ -4829,7 +5587,7 @@
       <w:lvlText w:val=""/>
       <w:lvlJc w:val="left"/>
       <w:pPr>
-        <w:ind w:left="2160" w:hanging="360"/>
+        <w:ind w:left="2867" w:hanging="360"/>
       </w:pPr>
       <w:rPr>
         <w:rFonts w:ascii="Wingdings" w:hAnsi="Wingdings" w:hint="default"/>
@@ -4841,7 +5599,7 @@
       <w:lvlText w:val=""/>
       <w:lvlJc w:val="left"/>
       <w:pPr>
-        <w:ind w:left="2880" w:hanging="360"/>
+        <w:ind w:left="3587" w:hanging="360"/>
       </w:pPr>
       <w:rPr>
         <w:rFonts w:ascii="Symbol" w:hAnsi="Symbol" w:hint="default"/>
@@ -4853,7 +5611,7 @@
       <w:lvlText w:val="o"/>
       <w:lvlJc w:val="left"/>
       <w:pPr>
-        <w:ind w:left="3600" w:hanging="360"/>
+        <w:ind w:left="4307" w:hanging="360"/>
       </w:pPr>
       <w:rPr>
         <w:rFonts w:ascii="Courier New" w:hAnsi="Courier New" w:cs="Courier New" w:hint="default"/>
@@ -4865,7 +5623,7 @@
       <w:lvlText w:val=""/>
       <w:lvlJc w:val="left"/>
       <w:pPr>
-        <w:ind w:left="4320" w:hanging="360"/>
+        <w:ind w:left="5027" w:hanging="360"/>
       </w:pPr>
       <w:rPr>
         <w:rFonts w:ascii="Wingdings" w:hAnsi="Wingdings" w:hint="default"/>
@@ -4877,7 +5635,7 @@
       <w:lvlText w:val=""/>
       <w:lvlJc w:val="left"/>
       <w:pPr>
-        <w:ind w:left="5040" w:hanging="360"/>
+        <w:ind w:left="5747" w:hanging="360"/>
       </w:pPr>
       <w:rPr>
         <w:rFonts w:ascii="Symbol" w:hAnsi="Symbol" w:hint="default"/>
@@ -4889,7 +5647,7 @@
       <w:lvlText w:val="o"/>
       <w:lvlJc w:val="left"/>
       <w:pPr>
-        <w:ind w:left="5760" w:hanging="360"/>
+        <w:ind w:left="6467" w:hanging="360"/>
       </w:pPr>
       <w:rPr>
         <w:rFonts w:ascii="Courier New" w:hAnsi="Courier New" w:cs="Courier New" w:hint="default"/>
@@ -4901,6 +5659,404 @@
       <w:lvlText w:val=""/>
       <w:lvlJc w:val="left"/>
       <w:pPr>
+        <w:ind w:left="7187" w:hanging="360"/>
+      </w:pPr>
+      <w:rPr>
+        <w:rFonts w:ascii="Wingdings" w:hAnsi="Wingdings" w:hint="default"/>
+      </w:rPr>
+    </w:lvl>
+  </w:abstractNum>
+  <w:abstractNum w:abstractNumId="3" w15:restartNumberingAfterBreak="0">
+    <w:nsid w:val="24836322"/>
+    <w:multiLevelType w:val="hybridMultilevel"/>
+    <w:tmpl w:val="9EA0F374"/>
+    <w:lvl w:ilvl="0" w:tplc="04160001">
+      <w:start w:val="1"/>
+      <w:numFmt w:val="bullet"/>
+      <w:lvlText w:val=""/>
+      <w:lvlJc w:val="left"/>
+      <w:pPr>
+        <w:ind w:left="720" w:hanging="360"/>
+      </w:pPr>
+      <w:rPr>
+        <w:rFonts w:ascii="Symbol" w:hAnsi="Symbol" w:hint="default"/>
+      </w:rPr>
+    </w:lvl>
+    <w:lvl w:ilvl="1" w:tplc="04160003">
+      <w:start w:val="1"/>
+      <w:numFmt w:val="bullet"/>
+      <w:lvlText w:val="o"/>
+      <w:lvlJc w:val="left"/>
+      <w:pPr>
+        <w:ind w:left="1440" w:hanging="360"/>
+      </w:pPr>
+      <w:rPr>
+        <w:rFonts w:ascii="Courier New" w:hAnsi="Courier New" w:cs="Courier New" w:hint="default"/>
+      </w:rPr>
+    </w:lvl>
+    <w:lvl w:ilvl="2" w:tplc="04160005" w:tentative="1">
+      <w:start w:val="1"/>
+      <w:numFmt w:val="bullet"/>
+      <w:lvlText w:val=""/>
+      <w:lvlJc w:val="left"/>
+      <w:pPr>
+        <w:ind w:left="2160" w:hanging="360"/>
+      </w:pPr>
+      <w:rPr>
+        <w:rFonts w:ascii="Wingdings" w:hAnsi="Wingdings" w:hint="default"/>
+      </w:rPr>
+    </w:lvl>
+    <w:lvl w:ilvl="3" w:tplc="04160001" w:tentative="1">
+      <w:start w:val="1"/>
+      <w:numFmt w:val="bullet"/>
+      <w:lvlText w:val=""/>
+      <w:lvlJc w:val="left"/>
+      <w:pPr>
+        <w:ind w:left="2880" w:hanging="360"/>
+      </w:pPr>
+      <w:rPr>
+        <w:rFonts w:ascii="Symbol" w:hAnsi="Symbol" w:hint="default"/>
+      </w:rPr>
+    </w:lvl>
+    <w:lvl w:ilvl="4" w:tplc="04160003" w:tentative="1">
+      <w:start w:val="1"/>
+      <w:numFmt w:val="bullet"/>
+      <w:lvlText w:val="o"/>
+      <w:lvlJc w:val="left"/>
+      <w:pPr>
+        <w:ind w:left="3600" w:hanging="360"/>
+      </w:pPr>
+      <w:rPr>
+        <w:rFonts w:ascii="Courier New" w:hAnsi="Courier New" w:cs="Courier New" w:hint="default"/>
+      </w:rPr>
+    </w:lvl>
+    <w:lvl w:ilvl="5" w:tplc="04160005" w:tentative="1">
+      <w:start w:val="1"/>
+      <w:numFmt w:val="bullet"/>
+      <w:lvlText w:val=""/>
+      <w:lvlJc w:val="left"/>
+      <w:pPr>
+        <w:ind w:left="4320" w:hanging="360"/>
+      </w:pPr>
+      <w:rPr>
+        <w:rFonts w:ascii="Wingdings" w:hAnsi="Wingdings" w:hint="default"/>
+      </w:rPr>
+    </w:lvl>
+    <w:lvl w:ilvl="6" w:tplc="04160001" w:tentative="1">
+      <w:start w:val="1"/>
+      <w:numFmt w:val="bullet"/>
+      <w:lvlText w:val=""/>
+      <w:lvlJc w:val="left"/>
+      <w:pPr>
+        <w:ind w:left="5040" w:hanging="360"/>
+      </w:pPr>
+      <w:rPr>
+        <w:rFonts w:ascii="Symbol" w:hAnsi="Symbol" w:hint="default"/>
+      </w:rPr>
+    </w:lvl>
+    <w:lvl w:ilvl="7" w:tplc="04160003" w:tentative="1">
+      <w:start w:val="1"/>
+      <w:numFmt w:val="bullet"/>
+      <w:lvlText w:val="o"/>
+      <w:lvlJc w:val="left"/>
+      <w:pPr>
+        <w:ind w:left="5760" w:hanging="360"/>
+      </w:pPr>
+      <w:rPr>
+        <w:rFonts w:ascii="Courier New" w:hAnsi="Courier New" w:cs="Courier New" w:hint="default"/>
+      </w:rPr>
+    </w:lvl>
+    <w:lvl w:ilvl="8" w:tplc="04160005" w:tentative="1">
+      <w:start w:val="1"/>
+      <w:numFmt w:val="bullet"/>
+      <w:lvlText w:val=""/>
+      <w:lvlJc w:val="left"/>
+      <w:pPr>
+        <w:ind w:left="6480" w:hanging="360"/>
+      </w:pPr>
+      <w:rPr>
+        <w:rFonts w:ascii="Wingdings" w:hAnsi="Wingdings" w:hint="default"/>
+      </w:rPr>
+    </w:lvl>
+  </w:abstractNum>
+  <w:abstractNum w:abstractNumId="4" w15:restartNumberingAfterBreak="0">
+    <w:nsid w:val="3DC61026"/>
+    <w:multiLevelType w:val="hybridMultilevel"/>
+    <w:tmpl w:val="806AF4BA"/>
+    <w:lvl w:ilvl="0" w:tplc="04160019">
+      <w:start w:val="1"/>
+      <w:numFmt w:val="lowerLetter"/>
+      <w:lvlText w:val="%1."/>
+      <w:lvlJc w:val="left"/>
+      <w:pPr>
+        <w:ind w:left="720" w:hanging="360"/>
+      </w:pPr>
+    </w:lvl>
+    <w:lvl w:ilvl="1" w:tplc="04160019" w:tentative="1">
+      <w:start w:val="1"/>
+      <w:numFmt w:val="lowerLetter"/>
+      <w:lvlText w:val="%2."/>
+      <w:lvlJc w:val="left"/>
+      <w:pPr>
+        <w:ind w:left="1440" w:hanging="360"/>
+      </w:pPr>
+    </w:lvl>
+    <w:lvl w:ilvl="2" w:tplc="0416001B" w:tentative="1">
+      <w:start w:val="1"/>
+      <w:numFmt w:val="lowerRoman"/>
+      <w:lvlText w:val="%3."/>
+      <w:lvlJc w:val="right"/>
+      <w:pPr>
+        <w:ind w:left="2160" w:hanging="180"/>
+      </w:pPr>
+    </w:lvl>
+    <w:lvl w:ilvl="3" w:tplc="0416000F" w:tentative="1">
+      <w:start w:val="1"/>
+      <w:numFmt w:val="decimal"/>
+      <w:lvlText w:val="%4."/>
+      <w:lvlJc w:val="left"/>
+      <w:pPr>
+        <w:ind w:left="2880" w:hanging="360"/>
+      </w:pPr>
+    </w:lvl>
+    <w:lvl w:ilvl="4" w:tplc="04160019" w:tentative="1">
+      <w:start w:val="1"/>
+      <w:numFmt w:val="lowerLetter"/>
+      <w:lvlText w:val="%5."/>
+      <w:lvlJc w:val="left"/>
+      <w:pPr>
+        <w:ind w:left="3600" w:hanging="360"/>
+      </w:pPr>
+    </w:lvl>
+    <w:lvl w:ilvl="5" w:tplc="0416001B" w:tentative="1">
+      <w:start w:val="1"/>
+      <w:numFmt w:val="lowerRoman"/>
+      <w:lvlText w:val="%6."/>
+      <w:lvlJc w:val="right"/>
+      <w:pPr>
+        <w:ind w:left="4320" w:hanging="180"/>
+      </w:pPr>
+    </w:lvl>
+    <w:lvl w:ilvl="6" w:tplc="0416000F" w:tentative="1">
+      <w:start w:val="1"/>
+      <w:numFmt w:val="decimal"/>
+      <w:lvlText w:val="%7."/>
+      <w:lvlJc w:val="left"/>
+      <w:pPr>
+        <w:ind w:left="5040" w:hanging="360"/>
+      </w:pPr>
+    </w:lvl>
+    <w:lvl w:ilvl="7" w:tplc="04160019" w:tentative="1">
+      <w:start w:val="1"/>
+      <w:numFmt w:val="lowerLetter"/>
+      <w:lvlText w:val="%8."/>
+      <w:lvlJc w:val="left"/>
+      <w:pPr>
+        <w:ind w:left="5760" w:hanging="360"/>
+      </w:pPr>
+    </w:lvl>
+    <w:lvl w:ilvl="8" w:tplc="0416001B" w:tentative="1">
+      <w:start w:val="1"/>
+      <w:numFmt w:val="lowerRoman"/>
+      <w:lvlText w:val="%9."/>
+      <w:lvlJc w:val="right"/>
+      <w:pPr>
+        <w:ind w:left="6480" w:hanging="180"/>
+      </w:pPr>
+    </w:lvl>
+  </w:abstractNum>
+  <w:abstractNum w:abstractNumId="5" w15:restartNumberingAfterBreak="0">
+    <w:nsid w:val="55D105C2"/>
+    <w:multiLevelType w:val="hybridMultilevel"/>
+    <w:tmpl w:val="22A227D6"/>
+    <w:lvl w:ilvl="0" w:tplc="0416000F">
+      <w:start w:val="1"/>
+      <w:numFmt w:val="decimal"/>
+      <w:lvlText w:val="%1."/>
+      <w:lvlJc w:val="left"/>
+      <w:pPr>
+        <w:ind w:left="720" w:hanging="360"/>
+      </w:pPr>
+    </w:lvl>
+    <w:lvl w:ilvl="1" w:tplc="04160019" w:tentative="1">
+      <w:start w:val="1"/>
+      <w:numFmt w:val="lowerLetter"/>
+      <w:lvlText w:val="%2."/>
+      <w:lvlJc w:val="left"/>
+      <w:pPr>
+        <w:ind w:left="1440" w:hanging="360"/>
+      </w:pPr>
+    </w:lvl>
+    <w:lvl w:ilvl="2" w:tplc="0416001B" w:tentative="1">
+      <w:start w:val="1"/>
+      <w:numFmt w:val="lowerRoman"/>
+      <w:lvlText w:val="%3."/>
+      <w:lvlJc w:val="right"/>
+      <w:pPr>
+        <w:ind w:left="2160" w:hanging="180"/>
+      </w:pPr>
+    </w:lvl>
+    <w:lvl w:ilvl="3" w:tplc="0416000F" w:tentative="1">
+      <w:start w:val="1"/>
+      <w:numFmt w:val="decimal"/>
+      <w:lvlText w:val="%4."/>
+      <w:lvlJc w:val="left"/>
+      <w:pPr>
+        <w:ind w:left="2880" w:hanging="360"/>
+      </w:pPr>
+    </w:lvl>
+    <w:lvl w:ilvl="4" w:tplc="04160019" w:tentative="1">
+      <w:start w:val="1"/>
+      <w:numFmt w:val="lowerLetter"/>
+      <w:lvlText w:val="%5."/>
+      <w:lvlJc w:val="left"/>
+      <w:pPr>
+        <w:ind w:left="3600" w:hanging="360"/>
+      </w:pPr>
+    </w:lvl>
+    <w:lvl w:ilvl="5" w:tplc="0416001B" w:tentative="1">
+      <w:start w:val="1"/>
+      <w:numFmt w:val="lowerRoman"/>
+      <w:lvlText w:val="%6."/>
+      <w:lvlJc w:val="right"/>
+      <w:pPr>
+        <w:ind w:left="4320" w:hanging="180"/>
+      </w:pPr>
+    </w:lvl>
+    <w:lvl w:ilvl="6" w:tplc="0416000F" w:tentative="1">
+      <w:start w:val="1"/>
+      <w:numFmt w:val="decimal"/>
+      <w:lvlText w:val="%7."/>
+      <w:lvlJc w:val="left"/>
+      <w:pPr>
+        <w:ind w:left="5040" w:hanging="360"/>
+      </w:pPr>
+    </w:lvl>
+    <w:lvl w:ilvl="7" w:tplc="04160019" w:tentative="1">
+      <w:start w:val="1"/>
+      <w:numFmt w:val="lowerLetter"/>
+      <w:lvlText w:val="%8."/>
+      <w:lvlJc w:val="left"/>
+      <w:pPr>
+        <w:ind w:left="5760" w:hanging="360"/>
+      </w:pPr>
+    </w:lvl>
+    <w:lvl w:ilvl="8" w:tplc="0416001B" w:tentative="1">
+      <w:start w:val="1"/>
+      <w:numFmt w:val="lowerRoman"/>
+      <w:lvlText w:val="%9."/>
+      <w:lvlJc w:val="right"/>
+      <w:pPr>
+        <w:ind w:left="6480" w:hanging="180"/>
+      </w:pPr>
+    </w:lvl>
+  </w:abstractNum>
+  <w:abstractNum w:abstractNumId="6" w15:restartNumberingAfterBreak="0">
+    <w:nsid w:val="645C5E70"/>
+    <w:multiLevelType w:val="hybridMultilevel"/>
+    <w:tmpl w:val="8A60107C"/>
+    <w:lvl w:ilvl="0" w:tplc="04160001">
+      <w:start w:val="1"/>
+      <w:numFmt w:val="bullet"/>
+      <w:lvlText w:val=""/>
+      <w:lvlJc w:val="left"/>
+      <w:pPr>
+        <w:ind w:left="720" w:hanging="360"/>
+      </w:pPr>
+      <w:rPr>
+        <w:rFonts w:ascii="Symbol" w:hAnsi="Symbol" w:hint="default"/>
+      </w:rPr>
+    </w:lvl>
+    <w:lvl w:ilvl="1" w:tplc="04160003" w:tentative="1">
+      <w:start w:val="1"/>
+      <w:numFmt w:val="bullet"/>
+      <w:lvlText w:val="o"/>
+      <w:lvlJc w:val="left"/>
+      <w:pPr>
+        <w:ind w:left="1440" w:hanging="360"/>
+      </w:pPr>
+      <w:rPr>
+        <w:rFonts w:ascii="Courier New" w:hAnsi="Courier New" w:cs="Courier New" w:hint="default"/>
+      </w:rPr>
+    </w:lvl>
+    <w:lvl w:ilvl="2" w:tplc="04160005" w:tentative="1">
+      <w:start w:val="1"/>
+      <w:numFmt w:val="bullet"/>
+      <w:lvlText w:val=""/>
+      <w:lvlJc w:val="left"/>
+      <w:pPr>
+        <w:ind w:left="2160" w:hanging="360"/>
+      </w:pPr>
+      <w:rPr>
+        <w:rFonts w:ascii="Wingdings" w:hAnsi="Wingdings" w:hint="default"/>
+      </w:rPr>
+    </w:lvl>
+    <w:lvl w:ilvl="3" w:tplc="04160001" w:tentative="1">
+      <w:start w:val="1"/>
+      <w:numFmt w:val="bullet"/>
+      <w:lvlText w:val=""/>
+      <w:lvlJc w:val="left"/>
+      <w:pPr>
+        <w:ind w:left="2880" w:hanging="360"/>
+      </w:pPr>
+      <w:rPr>
+        <w:rFonts w:ascii="Symbol" w:hAnsi="Symbol" w:hint="default"/>
+      </w:rPr>
+    </w:lvl>
+    <w:lvl w:ilvl="4" w:tplc="04160003" w:tentative="1">
+      <w:start w:val="1"/>
+      <w:numFmt w:val="bullet"/>
+      <w:lvlText w:val="o"/>
+      <w:lvlJc w:val="left"/>
+      <w:pPr>
+        <w:ind w:left="3600" w:hanging="360"/>
+      </w:pPr>
+      <w:rPr>
+        <w:rFonts w:ascii="Courier New" w:hAnsi="Courier New" w:cs="Courier New" w:hint="default"/>
+      </w:rPr>
+    </w:lvl>
+    <w:lvl w:ilvl="5" w:tplc="04160005" w:tentative="1">
+      <w:start w:val="1"/>
+      <w:numFmt w:val="bullet"/>
+      <w:lvlText w:val=""/>
+      <w:lvlJc w:val="left"/>
+      <w:pPr>
+        <w:ind w:left="4320" w:hanging="360"/>
+      </w:pPr>
+      <w:rPr>
+        <w:rFonts w:ascii="Wingdings" w:hAnsi="Wingdings" w:hint="default"/>
+      </w:rPr>
+    </w:lvl>
+    <w:lvl w:ilvl="6" w:tplc="04160001" w:tentative="1">
+      <w:start w:val="1"/>
+      <w:numFmt w:val="bullet"/>
+      <w:lvlText w:val=""/>
+      <w:lvlJc w:val="left"/>
+      <w:pPr>
+        <w:ind w:left="5040" w:hanging="360"/>
+      </w:pPr>
+      <w:rPr>
+        <w:rFonts w:ascii="Symbol" w:hAnsi="Symbol" w:hint="default"/>
+      </w:rPr>
+    </w:lvl>
+    <w:lvl w:ilvl="7" w:tplc="04160003" w:tentative="1">
+      <w:start w:val="1"/>
+      <w:numFmt w:val="bullet"/>
+      <w:lvlText w:val="o"/>
+      <w:lvlJc w:val="left"/>
+      <w:pPr>
+        <w:ind w:left="5760" w:hanging="360"/>
+      </w:pPr>
+      <w:rPr>
+        <w:rFonts w:ascii="Courier New" w:hAnsi="Courier New" w:cs="Courier New" w:hint="default"/>
+      </w:rPr>
+    </w:lvl>
+    <w:lvl w:ilvl="8" w:tplc="04160005" w:tentative="1">
+      <w:start w:val="1"/>
+      <w:numFmt w:val="bullet"/>
+      <w:lvlText w:val=""/>
+      <w:lvlJc w:val="left"/>
+      <w:pPr>
         <w:ind w:left="6480" w:hanging="360"/>
       </w:pPr>
       <w:rPr>
@@ -4909,13 +6065,25 @@
     </w:lvl>
   </w:abstractNum>
   <w:num w:numId="1">
-    <w:abstractNumId w:val="1"/>
+    <w:abstractNumId w:val="5"/>
   </w:num>
   <w:num w:numId="2">
-    <w:abstractNumId w:val="2"/>
+    <w:abstractNumId w:val="6"/>
   </w:num>
   <w:num w:numId="3">
     <w:abstractNumId w:val="0"/>
+  </w:num>
+  <w:num w:numId="4">
+    <w:abstractNumId w:val="1"/>
+  </w:num>
+  <w:num w:numId="5">
+    <w:abstractNumId w:val="4"/>
+  </w:num>
+  <w:num w:numId="6">
+    <w:abstractNumId w:val="2"/>
+  </w:num>
+  <w:num w:numId="7">
+    <w:abstractNumId w:val="3"/>
   </w:num>
 </w:numbering>
 </file>
@@ -5705,7 +6873,7 @@
 </file>
 
 <file path=customXml/itemProps1.xml><?xml version="1.0" encoding="utf-8"?>
-<ds:datastoreItem xmlns:ds="http://schemas.openxmlformats.org/officeDocument/2006/customXml" ds:itemID="{832F53C2-86C8-4A8B-8B4B-37926D24F2C3}">
+<ds:datastoreItem xmlns:ds="http://schemas.openxmlformats.org/officeDocument/2006/customXml" ds:itemID="{AAF88020-0DD0-4620-9BF1-1381D912DE9B}">
   <ds:schemaRefs>
     <ds:schemaRef ds:uri="http://schemas.openxmlformats.org/officeDocument/2006/bibliography"/>
   </ds:schemaRefs>

</xml_diff>